<commit_message>
more changes to 2.2
</commit_message>
<xml_diff>
--- a/doc/phase1/requirements--section-2.2 revisions.docx
+++ b/doc/phase1/requirements--section-2.2 revisions.docx
@@ -1,6 +1,6 @@
 
 <file path=word/document.xml><?xml version="1.0" encoding="utf-8"?>
-<w:document xmlns:wpc="http://schemas.microsoft.com/office/word/2010/wordprocessingCanvas" xmlns:mc="http://schemas.openxmlformats.org/markup-compatibility/2006" xmlns:o="urn:schemas-microsoft-com:office:office" xmlns:r="http://schemas.openxmlformats.org/officeDocument/2006/relationships" xmlns:m="http://schemas.openxmlformats.org/officeDocument/2006/math" xmlns:v="urn:schemas-microsoft-com:vml" xmlns:wp14="http://schemas.microsoft.com/office/word/2010/wordprocessingDrawing" xmlns:wp="http://schemas.openxmlformats.org/drawingml/2006/wordprocessingDrawing" xmlns:w10="urn:schemas-microsoft-com:office:word" xmlns:w="http://schemas.openxmlformats.org/wordprocessingml/2006/main" xmlns:w14="http://schemas.microsoft.com/office/word/2010/wordml" xmlns:wpg="http://schemas.microsoft.com/office/word/2010/wordprocessingGroup" xmlns:wpi="http://schemas.microsoft.com/office/word/2010/wordprocessingInk" xmlns:wne="http://schemas.microsoft.com/office/word/2006/wordml" xmlns:wps="http://schemas.microsoft.com/office/word/2010/wordprocessingShape" mc:Ignorable="w14 wp14">
+<w:document xmlns:mo="http://schemas.microsoft.com/office/mac/office/2008/main" xmlns:ve="http://schemas.openxmlformats.org/markup-compatibility/2006" xmlns:mv="urn:schemas-microsoft-com:mac:vml" xmlns:o="urn:schemas-microsoft-com:office:office" xmlns:r="http://schemas.openxmlformats.org/officeDocument/2006/relationships" xmlns:m="http://schemas.openxmlformats.org/officeDocument/2006/math" xmlns:v="urn:schemas-microsoft-com:vml" xmlns:wp="http://schemas.openxmlformats.org/drawingml/2006/wordprocessingDrawing" xmlns:w10="urn:schemas-microsoft-com:office:word" xmlns:w="http://schemas.openxmlformats.org/wordprocessingml/2006/main" xmlns:wne="http://schemas.microsoft.com/office/word/2006/wordml">
   <w:body>
     <w:p>
       <w:pPr>
@@ -198,6 +198,29 @@
           <w:szCs w:val="22"/>
         </w:rPr>
         <w:t xml:space="preserve"> After that the use has 7 attempts to log in again before another lockout.</w:t>
+      </w:r>
+    </w:p>
+    <w:p>
+      <w:pPr>
+        <w:ind w:firstLine="720"/>
+        <w:rPr>
+          <w:sz w:val="22"/>
+          <w:szCs w:val="22"/>
+        </w:rPr>
+      </w:pPr>
+      <w:r>
+        <w:rPr>
+          <w:sz w:val="22"/>
+          <w:szCs w:val="22"/>
+        </w:rPr>
+        <w:t xml:space="preserve">R1.5 After </w:t>
+      </w:r>
+      <w:r>
+        <w:rPr>
+          <w:sz w:val="22"/>
+          <w:szCs w:val="22"/>
+        </w:rPr>
+        <w:t>7 minutes of not using the application (no user input), the application logs the user out.</w:t>
       </w:r>
     </w:p>
     <w:p>
@@ -752,7 +775,6 @@
           <w:sz w:val="22"/>
           <w:szCs w:val="22"/>
         </w:rPr>
-        <w:lastRenderedPageBreak/>
         <w:tab/>
         <w:t>R4.4</w:t>
       </w:r>
@@ -954,6 +976,231 @@
           <w:szCs w:val="22"/>
         </w:rPr>
       </w:pPr>
+      <w:r>
+        <w:rPr>
+          <w:sz w:val="22"/>
+          <w:szCs w:val="22"/>
+        </w:rPr>
+        <w:t>R6: Following</w:t>
+      </w:r>
+    </w:p>
+    <w:p>
+      <w:pPr>
+        <w:rPr>
+          <w:sz w:val="22"/>
+          <w:szCs w:val="22"/>
+        </w:rPr>
+      </w:pPr>
+      <w:r>
+        <w:rPr>
+          <w:sz w:val="22"/>
+          <w:szCs w:val="22"/>
+        </w:rPr>
+        <w:tab/>
+        <w:t>R6.1 A user can follow users and hashtags</w:t>
+      </w:r>
+    </w:p>
+    <w:p>
+      <w:pPr>
+        <w:rPr>
+          <w:sz w:val="22"/>
+          <w:szCs w:val="22"/>
+        </w:rPr>
+      </w:pPr>
+      <w:r>
+        <w:rPr>
+          <w:sz w:val="22"/>
+          <w:szCs w:val="22"/>
+        </w:rPr>
+        <w:tab/>
+        <w:t>R6.2 Following users makes their posts show on the main page by most recent post.</w:t>
+      </w:r>
+    </w:p>
+    <w:p>
+      <w:pPr>
+        <w:rPr>
+          <w:sz w:val="22"/>
+          <w:szCs w:val="22"/>
+        </w:rPr>
+      </w:pPr>
+      <w:r>
+        <w:rPr>
+          <w:sz w:val="22"/>
+          <w:szCs w:val="22"/>
+        </w:rPr>
+        <w:tab/>
+        <w:t>R6.3 Following hashtags makes posts with that hashtag show in the main page by most recent post.</w:t>
+      </w:r>
+    </w:p>
+    <w:p>
+      <w:pPr>
+        <w:rPr>
+          <w:sz w:val="22"/>
+          <w:szCs w:val="22"/>
+        </w:rPr>
+      </w:pPr>
+    </w:p>
+    <w:p>
+      <w:pPr>
+        <w:rPr>
+          <w:sz w:val="22"/>
+          <w:szCs w:val="22"/>
+        </w:rPr>
+      </w:pPr>
+      <w:r>
+        <w:rPr>
+          <w:sz w:val="22"/>
+          <w:szCs w:val="22"/>
+        </w:rPr>
+        <w:t>R7: Liking</w:t>
+      </w:r>
+    </w:p>
+    <w:p>
+      <w:pPr>
+        <w:rPr>
+          <w:sz w:val="22"/>
+          <w:szCs w:val="22"/>
+        </w:rPr>
+      </w:pPr>
+      <w:r>
+        <w:rPr>
+          <w:sz w:val="22"/>
+          <w:szCs w:val="22"/>
+        </w:rPr>
+        <w:tab/>
+        <w:t>R7.1 A user can like posts only.</w:t>
+      </w:r>
+    </w:p>
+    <w:p>
+      <w:pPr>
+        <w:rPr>
+          <w:sz w:val="22"/>
+          <w:szCs w:val="22"/>
+        </w:rPr>
+      </w:pPr>
+      <w:r>
+        <w:rPr>
+          <w:sz w:val="22"/>
+          <w:szCs w:val="22"/>
+        </w:rPr>
+        <w:tab/>
+        <w:t>R7.2 Liked posts show up on the home page in the favorites section.</w:t>
+      </w:r>
+    </w:p>
+    <w:p>
+      <w:pPr>
+        <w:rPr>
+          <w:sz w:val="22"/>
+          <w:szCs w:val="22"/>
+        </w:rPr>
+      </w:pPr>
+      <w:r>
+        <w:rPr>
+          <w:sz w:val="22"/>
+          <w:szCs w:val="22"/>
+        </w:rPr>
+        <w:tab/>
+        <w:t xml:space="preserve">R7.3 Every post </w:t>
+      </w:r>
+      <w:r>
+        <w:rPr>
+          <w:sz w:val="22"/>
+          <w:szCs w:val="22"/>
+        </w:rPr>
+        <w:t>will show how many likes it has as a non negative integer.</w:t>
+      </w:r>
+    </w:p>
+    <w:p>
+      <w:pPr>
+        <w:rPr>
+          <w:sz w:val="22"/>
+          <w:szCs w:val="22"/>
+        </w:rPr>
+      </w:pPr>
+      <w:r>
+        <w:rPr>
+          <w:sz w:val="22"/>
+          <w:szCs w:val="22"/>
+        </w:rPr>
+        <w:tab/>
+        <w:t>R7.4 A user can unlike a post after they like it. This is done by changing the like button to an unlike button.</w:t>
+      </w:r>
+      <w:r>
+        <w:rPr>
+          <w:sz w:val="22"/>
+          <w:szCs w:val="22"/>
+        </w:rPr>
+        <w:t xml:space="preserve"> </w:t>
+      </w:r>
+    </w:p>
+    <w:p>
+      <w:pPr>
+        <w:rPr>
+          <w:sz w:val="22"/>
+          <w:szCs w:val="22"/>
+        </w:rPr>
+      </w:pPr>
+    </w:p>
+    <w:p>
+      <w:pPr>
+        <w:rPr>
+          <w:sz w:val="22"/>
+          <w:szCs w:val="22"/>
+        </w:rPr>
+      </w:pPr>
+      <w:r>
+        <w:rPr>
+          <w:sz w:val="22"/>
+          <w:szCs w:val="22"/>
+        </w:rPr>
+        <w:t>R8: Posting</w:t>
+      </w:r>
+    </w:p>
+    <w:p>
+      <w:pPr>
+        <w:rPr>
+          <w:sz w:val="22"/>
+          <w:szCs w:val="22"/>
+        </w:rPr>
+      </w:pPr>
+      <w:r>
+        <w:rPr>
+          <w:sz w:val="22"/>
+          <w:szCs w:val="22"/>
+        </w:rPr>
+        <w:tab/>
+        <w:t xml:space="preserve">R8.1 </w:t>
+      </w:r>
+    </w:p>
+    <w:p>
+      <w:pPr>
+        <w:rPr>
+          <w:sz w:val="22"/>
+          <w:szCs w:val="22"/>
+        </w:rPr>
+      </w:pPr>
+      <w:r>
+        <w:rPr>
+          <w:sz w:val="22"/>
+          <w:szCs w:val="22"/>
+        </w:rPr>
+        <w:t>R9: Hashtags</w:t>
+      </w:r>
+    </w:p>
+    <w:p>
+      <w:pPr>
+        <w:rPr>
+          <w:sz w:val="22"/>
+          <w:szCs w:val="22"/>
+        </w:rPr>
+      </w:pPr>
+      <w:r>
+        <w:rPr>
+          <w:sz w:val="22"/>
+          <w:szCs w:val="22"/>
+        </w:rPr>
+        <w:t>R10: Blocking</w:t>
+      </w:r>
     </w:p>
     <w:p>
       <w:pPr>
@@ -965,15 +1212,14 @@
     </w:p>
     <w:sectPr>
       <w:pgSz w:w="12240" w:h="15840"/>
-      <w:pgMar w:top="1440" w:right="1800" w:bottom="1440" w:left="1800" w:header="720" w:footer="720" w:gutter="0"/>
-      <w:cols w:space="720"/>
+      <w:pgMar w:top="1440" w:right="1800" w:bottom="1440" w:left="1800" w:gutter="0"/>
     </w:sectPr>
   </w:body>
 </w:document>
 </file>
 
 <file path=word/numbering.xml><?xml version="1.0" encoding="utf-8"?>
-<w:numbering xmlns:wpc="http://schemas.microsoft.com/office/word/2010/wordprocessingCanvas" xmlns:mc="http://schemas.openxmlformats.org/markup-compatibility/2006" xmlns:o="urn:schemas-microsoft-com:office:office" xmlns:r="http://schemas.openxmlformats.org/officeDocument/2006/relationships" xmlns:m="http://schemas.openxmlformats.org/officeDocument/2006/math" xmlns:v="urn:schemas-microsoft-com:vml" xmlns:wp14="http://schemas.microsoft.com/office/word/2010/wordprocessingDrawing" xmlns:wp="http://schemas.openxmlformats.org/drawingml/2006/wordprocessingDrawing" xmlns:w10="urn:schemas-microsoft-com:office:word" xmlns:w="http://schemas.openxmlformats.org/wordprocessingml/2006/main" xmlns:w14="http://schemas.microsoft.com/office/word/2010/wordml" xmlns:wpg="http://schemas.microsoft.com/office/word/2010/wordprocessingGroup" xmlns:wpi="http://schemas.microsoft.com/office/word/2010/wordprocessingInk" xmlns:wne="http://schemas.microsoft.com/office/word/2006/wordml" xmlns:wps="http://schemas.microsoft.com/office/word/2010/wordprocessingShape" mc:Ignorable="w14 wp14">
+<w:numbering xmlns:mo="http://schemas.microsoft.com/office/mac/office/2008/main" xmlns:ve="http://schemas.openxmlformats.org/markup-compatibility/2006" xmlns:mv="urn:schemas-microsoft-com:mac:vml" xmlns:o="urn:schemas-microsoft-com:office:office" xmlns:r="http://schemas.openxmlformats.org/officeDocument/2006/relationships" xmlns:m="http://schemas.openxmlformats.org/officeDocument/2006/math" xmlns:v="urn:schemas-microsoft-com:vml" xmlns:wp="http://schemas.openxmlformats.org/drawingml/2006/wordprocessingDrawing" xmlns:w10="urn:schemas-microsoft-com:office:word" xmlns:w="http://schemas.openxmlformats.org/wordprocessingml/2006/main" xmlns:wne="http://schemas.microsoft.com/office/word/2006/wordml">
   <w:abstractNum w:abstractNumId="0">
     <w:nsid w:val="007A7D40"/>
     <w:multiLevelType w:val="hybridMultilevel"/>
@@ -1717,7 +1963,7 @@
 </file>
 
 <file path=word/styles.xml><?xml version="1.0" encoding="utf-8"?>
-<w:styles xmlns:mc="http://schemas.openxmlformats.org/markup-compatibility/2006" xmlns:r="http://schemas.openxmlformats.org/officeDocument/2006/relationships" xmlns:w="http://schemas.openxmlformats.org/wordprocessingml/2006/main" xmlns:w14="http://schemas.microsoft.com/office/word/2010/wordml" mc:Ignorable="w14">
+<w:styles xmlns:r="http://schemas.openxmlformats.org/officeDocument/2006/relationships" xmlns:w="http://schemas.openxmlformats.org/wordprocessingml/2006/main">
   <w:docDefaults>
     <w:rPrDefault>
       <w:rPr>
@@ -1733,7 +1979,17 @@
       </w:pPr>
     </w:pPrDefault>
   </w:docDefaults>
-  <w:latentStyles w:defLockedState="0" w:defUIPriority="0" w:defSemiHidden="0" w:defUnhideWhenUsed="0" w:defQFormat="0" w:count="267"/>
+  <w:latentStyles w:defLockedState="0" w:defUIPriority="0" w:defSemiHidden="0" w:defUnhideWhenUsed="0" w:defQFormat="0" w:count="276">
+    <w:lsdException w:name="Colorful List Accent 6" w:uiPriority="72"/>
+    <w:lsdException w:name="Colorful Grid Accent 6" w:uiPriority="73"/>
+    <w:lsdException w:name="Subtle Emphasis" w:uiPriority="19" w:qFormat="1"/>
+    <w:lsdException w:name="Intense Emphasis" w:uiPriority="21" w:qFormat="1"/>
+    <w:lsdException w:name="Subtle Reference" w:uiPriority="31" w:qFormat="1"/>
+    <w:lsdException w:name="Intense Reference" w:uiPriority="32" w:qFormat="1"/>
+    <w:lsdException w:name="Book Title" w:uiPriority="33" w:qFormat="1"/>
+    <w:lsdException w:name="Bibliography" w:semiHidden="1" w:uiPriority="37" w:unhideWhenUsed="1"/>
+    <w:lsdException w:name="TOC Heading" w:semiHidden="1" w:uiPriority="39" w:unhideWhenUsed="1" w:qFormat="1"/>
+  </w:latentStyles>
   <w:style w:type="paragraph" w:default="1" w:styleId="Normal">
     <w:name w:val="Normal"/>
     <w:qFormat/>
@@ -1741,15 +1997,14 @@
   </w:style>
   <w:style w:type="character" w:default="1" w:styleId="DefaultParagraphFont">
     <w:name w:val="Default Paragraph Font"/>
-    <w:uiPriority w:val="1"/>
     <w:semiHidden/>
     <w:unhideWhenUsed/>
   </w:style>
   <w:style w:type="table" w:default="1" w:styleId="TableNormal">
     <w:name w:val="Normal Table"/>
-    <w:uiPriority w:val="99"/>
     <w:semiHidden/>
     <w:unhideWhenUsed/>
+    <w:qFormat/>
     <w:tblPr>
       <w:tblInd w:w="0" w:type="dxa"/>
       <w:tblCellMar>
@@ -1762,7 +2017,6 @@
   </w:style>
   <w:style w:type="numbering" w:default="1" w:styleId="NoList">
     <w:name w:val="No List"/>
-    <w:uiPriority w:val="99"/>
     <w:semiHidden/>
     <w:unhideWhenUsed/>
   </w:style>

</xml_diff>

<commit_message>
more changes to section 2.2
</commit_message>
<xml_diff>
--- a/doc/phase1/requirements--section-2.2 revisions.docx
+++ b/doc/phase1/requirements--section-2.2 revisions.docx
@@ -5,16 +5,151 @@
     <w:p>
       <w:pPr>
         <w:rPr>
-          <w:sz w:val="22"/>
-          <w:szCs w:val="22"/>
-        </w:rPr>
-      </w:pPr>
-      <w:r>
-        <w:rPr>
-          <w:sz w:val="22"/>
-          <w:szCs w:val="22"/>
-        </w:rPr>
-        <w:t>R1: Users will be able to login</w:t>
+          <w:b/>
+          <w:sz w:val="22"/>
+          <w:szCs w:val="22"/>
+        </w:rPr>
+      </w:pPr>
+      <w:r>
+        <w:rPr>
+          <w:b/>
+          <w:sz w:val="22"/>
+          <w:szCs w:val="22"/>
+        </w:rPr>
+        <w:t xml:space="preserve">R1: </w:t>
+      </w:r>
+      <w:r>
+        <w:rPr>
+          <w:b/>
+          <w:sz w:val="22"/>
+          <w:szCs w:val="22"/>
+        </w:rPr>
+        <w:t>User login</w:t>
+      </w:r>
+    </w:p>
+    <w:p>
+      <w:pPr>
+        <w:ind w:firstLine="720"/>
+        <w:rPr>
+          <w:sz w:val="22"/>
+          <w:szCs w:val="22"/>
+        </w:rPr>
+      </w:pPr>
+      <w:r>
+        <w:rPr>
+          <w:sz w:val="22"/>
+          <w:szCs w:val="22"/>
+        </w:rPr>
+        <w:t xml:space="preserve">R1.1 </w:t>
+      </w:r>
+      <w:r>
+        <w:rPr>
+          <w:sz w:val="22"/>
+          <w:szCs w:val="22"/>
+        </w:rPr>
+        <w:t>Username/</w:t>
+      </w:r>
+      <w:r>
+        <w:rPr>
+          <w:sz w:val="22"/>
+          <w:szCs w:val="22"/>
+        </w:rPr>
+        <w:t>password necessary</w:t>
+      </w:r>
+      <w:r>
+        <w:rPr>
+          <w:sz w:val="22"/>
+          <w:szCs w:val="22"/>
+        </w:rPr>
+        <w:t xml:space="preserve"> to login.</w:t>
+      </w:r>
+    </w:p>
+    <w:p>
+      <w:pPr>
+        <w:ind w:firstLine="720"/>
+        <w:rPr>
+          <w:sz w:val="22"/>
+          <w:szCs w:val="22"/>
+        </w:rPr>
+      </w:pPr>
+      <w:r>
+        <w:rPr>
+          <w:sz w:val="22"/>
+          <w:szCs w:val="22"/>
+        </w:rPr>
+        <w:t xml:space="preserve">R1.2 </w:t>
+      </w:r>
+      <w:r>
+        <w:rPr>
+          <w:sz w:val="22"/>
+          <w:szCs w:val="22"/>
+        </w:rPr>
+        <w:t>If u</w:t>
+      </w:r>
+      <w:r>
+        <w:rPr>
+          <w:sz w:val="22"/>
+          <w:szCs w:val="22"/>
+        </w:rPr>
+        <w:t xml:space="preserve">sername/ password incorrect, popup </w:t>
+      </w:r>
+      <w:r>
+        <w:rPr>
+          <w:sz w:val="22"/>
+          <w:szCs w:val="22"/>
+        </w:rPr>
+        <w:t>‘</w:t>
+      </w:r>
+      <w:r>
+        <w:rPr>
+          <w:sz w:val="22"/>
+          <w:szCs w:val="22"/>
+        </w:rPr>
+        <w:t>username or password</w:t>
+      </w:r>
+      <w:r>
+        <w:rPr>
+          <w:sz w:val="22"/>
+          <w:szCs w:val="22"/>
+        </w:rPr>
+        <w:t xml:space="preserve"> are</w:t>
+      </w:r>
+      <w:r>
+        <w:rPr>
+          <w:sz w:val="22"/>
+          <w:szCs w:val="22"/>
+        </w:rPr>
+        <w:t xml:space="preserve"> incorrect</w:t>
+      </w:r>
+      <w:r>
+        <w:rPr>
+          <w:sz w:val="22"/>
+          <w:szCs w:val="22"/>
+        </w:rPr>
+        <w:t>’</w:t>
+      </w:r>
+      <w:r>
+        <w:rPr>
+          <w:sz w:val="22"/>
+          <w:szCs w:val="22"/>
+        </w:rPr>
+        <w:t>.</w:t>
+      </w:r>
+    </w:p>
+    <w:p>
+      <w:pPr>
+        <w:ind w:firstLine="720"/>
+        <w:rPr>
+          <w:sz w:val="22"/>
+          <w:szCs w:val="22"/>
+        </w:rPr>
+      </w:pPr>
+      <w:r>
+        <w:rPr>
+          <w:sz w:val="22"/>
+          <w:szCs w:val="22"/>
+        </w:rPr>
+        <w:t>R1.3</w:t>
       </w:r>
       <w:r>
         <w:rPr>
@@ -23,6 +158,20 @@
         </w:rPr>
         <w:t xml:space="preserve"> </w:t>
       </w:r>
+      <w:r>
+        <w:rPr>
+          <w:sz w:val="22"/>
+          <w:szCs w:val="22"/>
+        </w:rPr>
+        <w:t xml:space="preserve">Password recovery </w:t>
+      </w:r>
+      <w:r>
+        <w:rPr>
+          <w:sz w:val="22"/>
+          <w:szCs w:val="22"/>
+        </w:rPr>
+        <w:t>is done through email, the expected password is sent to the email linked to the user’s account.</w:t>
+      </w:r>
     </w:p>
     <w:p>
       <w:pPr>
@@ -37,21 +186,28 @@
           <w:sz w:val="22"/>
           <w:szCs w:val="22"/>
         </w:rPr>
-        <w:t xml:space="preserve">R1.1 </w:t>
-      </w:r>
-      <w:r>
-        <w:rPr>
-          <w:sz w:val="22"/>
-          <w:szCs w:val="22"/>
-        </w:rPr>
-        <w:t>Username/</w:t>
-      </w:r>
-      <w:r>
-        <w:rPr>
-          <w:sz w:val="22"/>
-          <w:szCs w:val="22"/>
-        </w:rPr>
-        <w:t>password necessary</w:t>
+        <w:t>R1.4</w:t>
+      </w:r>
+      <w:r>
+        <w:rPr>
+          <w:sz w:val="22"/>
+          <w:szCs w:val="22"/>
+        </w:rPr>
+        <w:t xml:space="preserve"> The user will be locked out (account can’t be ac</w:t>
+      </w:r>
+      <w:r>
+        <w:rPr>
+          <w:sz w:val="22"/>
+          <w:szCs w:val="22"/>
+        </w:rPr>
+        <w:t>cessed) after 7 failed attempts, this will last for 15 minutes.</w:t>
+      </w:r>
+      <w:r>
+        <w:rPr>
+          <w:sz w:val="22"/>
+          <w:szCs w:val="22"/>
+        </w:rPr>
+        <w:t xml:space="preserve"> After that the use has 7 attempts to log in again before another lockout.</w:t>
       </w:r>
     </w:p>
     <w:p>
@@ -67,56 +223,77 @@
           <w:sz w:val="22"/>
           <w:szCs w:val="22"/>
         </w:rPr>
-        <w:t xml:space="preserve">R1.2 </w:t>
-      </w:r>
-      <w:r>
-        <w:rPr>
-          <w:sz w:val="22"/>
-          <w:szCs w:val="22"/>
-        </w:rPr>
-        <w:t>If u</w:t>
-      </w:r>
-      <w:r>
-        <w:rPr>
-          <w:sz w:val="22"/>
-          <w:szCs w:val="22"/>
-        </w:rPr>
-        <w:t xml:space="preserve">sername/ password incorrect, popup </w:t>
-      </w:r>
-      <w:r>
-        <w:rPr>
-          <w:sz w:val="22"/>
-          <w:szCs w:val="22"/>
-        </w:rPr>
-        <w:t>‘</w:t>
-      </w:r>
-      <w:r>
-        <w:rPr>
-          <w:sz w:val="22"/>
-          <w:szCs w:val="22"/>
-        </w:rPr>
-        <w:t>username or password</w:t>
-      </w:r>
-      <w:r>
-        <w:rPr>
-          <w:sz w:val="22"/>
-          <w:szCs w:val="22"/>
-        </w:rPr>
-        <w:t xml:space="preserve"> are</w:t>
-      </w:r>
-      <w:r>
-        <w:rPr>
-          <w:sz w:val="22"/>
-          <w:szCs w:val="22"/>
-        </w:rPr>
-        <w:t xml:space="preserve"> incorrect</w:t>
-      </w:r>
-      <w:r>
-        <w:rPr>
-          <w:sz w:val="22"/>
-          <w:szCs w:val="22"/>
-        </w:rPr>
-        <w:t>’</w:t>
+        <w:t xml:space="preserve">R1.5 After </w:t>
+      </w:r>
+      <w:r>
+        <w:rPr>
+          <w:sz w:val="22"/>
+          <w:szCs w:val="22"/>
+        </w:rPr>
+        <w:t>7 minutes of not using the application (no user input), the application logs the user out.</w:t>
+      </w:r>
+    </w:p>
+    <w:p>
+      <w:pPr>
+        <w:ind w:firstLine="720"/>
+        <w:rPr>
+          <w:sz w:val="22"/>
+          <w:szCs w:val="22"/>
+        </w:rPr>
+      </w:pPr>
+    </w:p>
+    <w:p>
+      <w:pPr>
+        <w:rPr>
+          <w:b/>
+          <w:sz w:val="22"/>
+          <w:szCs w:val="22"/>
+        </w:rPr>
+      </w:pPr>
+      <w:r>
+        <w:rPr>
+          <w:b/>
+          <w:sz w:val="22"/>
+          <w:szCs w:val="22"/>
+        </w:rPr>
+        <w:t>R2: Account creation</w:t>
+      </w:r>
+    </w:p>
+    <w:p>
+      <w:pPr>
+        <w:rPr>
+          <w:sz w:val="22"/>
+          <w:szCs w:val="22"/>
+        </w:rPr>
+      </w:pPr>
+      <w:r>
+        <w:rPr>
+          <w:sz w:val="22"/>
+          <w:szCs w:val="22"/>
+        </w:rPr>
+        <w:tab/>
+        <w:t>R2.1 Anyone with an</w:t>
+      </w:r>
+      <w:r>
+        <w:rPr>
+          <w:sz w:val="22"/>
+          <w:szCs w:val="22"/>
+        </w:rPr>
+        <w:t xml:space="preserve"> email address</w:t>
+      </w:r>
+      <w:r>
+        <w:rPr>
+          <w:sz w:val="22"/>
+          <w:szCs w:val="22"/>
+        </w:rPr>
+        <w:t xml:space="preserve"> that is not already linked to an account</w:t>
+      </w:r>
+      <w:r>
+        <w:rPr>
+          <w:sz w:val="22"/>
+          <w:szCs w:val="22"/>
+        </w:rPr>
+        <w:t xml:space="preserve"> can create an account</w:t>
       </w:r>
       <w:r>
         <w:rPr>
@@ -128,183 +305,34 @@
     </w:p>
     <w:p>
       <w:pPr>
-        <w:ind w:firstLine="720"/>
-        <w:rPr>
-          <w:sz w:val="22"/>
-          <w:szCs w:val="22"/>
-        </w:rPr>
-      </w:pPr>
-      <w:r>
-        <w:rPr>
-          <w:sz w:val="22"/>
-          <w:szCs w:val="22"/>
-        </w:rPr>
-        <w:t>R1.3</w:t>
-      </w:r>
-      <w:r>
-        <w:rPr>
-          <w:sz w:val="22"/>
-          <w:szCs w:val="22"/>
-        </w:rPr>
-        <w:t xml:space="preserve"> </w:t>
-      </w:r>
-      <w:r>
-        <w:rPr>
-          <w:sz w:val="22"/>
-          <w:szCs w:val="22"/>
-        </w:rPr>
-        <w:t xml:space="preserve">Password recovery </w:t>
-      </w:r>
-      <w:r>
-        <w:rPr>
-          <w:sz w:val="22"/>
-          <w:szCs w:val="22"/>
-        </w:rPr>
-        <w:t>is done through email, the expected password is sent to the email linked to the user’s account.</w:t>
-      </w:r>
-    </w:p>
-    <w:p>
-      <w:pPr>
-        <w:ind w:firstLine="720"/>
-        <w:rPr>
-          <w:sz w:val="22"/>
-          <w:szCs w:val="22"/>
-        </w:rPr>
-      </w:pPr>
-      <w:r>
-        <w:rPr>
-          <w:sz w:val="22"/>
-          <w:szCs w:val="22"/>
-        </w:rPr>
-        <w:t>R1.4</w:t>
-      </w:r>
-      <w:r>
-        <w:rPr>
-          <w:sz w:val="22"/>
-          <w:szCs w:val="22"/>
-        </w:rPr>
-        <w:t xml:space="preserve"> The user will be locked out (account can’t be ac</w:t>
-      </w:r>
-      <w:r>
-        <w:rPr>
-          <w:sz w:val="22"/>
-          <w:szCs w:val="22"/>
-        </w:rPr>
-        <w:t>cessed) after 7 failed attempts, this will last for 15 minutes.</w:t>
-      </w:r>
-      <w:r>
-        <w:rPr>
-          <w:sz w:val="22"/>
-          <w:szCs w:val="22"/>
-        </w:rPr>
-        <w:t xml:space="preserve"> After that the use has 7 attempts to log in again before another lockout.</w:t>
-      </w:r>
-    </w:p>
-    <w:p>
-      <w:pPr>
-        <w:ind w:firstLine="720"/>
-        <w:rPr>
-          <w:sz w:val="22"/>
-          <w:szCs w:val="22"/>
-        </w:rPr>
-      </w:pPr>
-      <w:r>
-        <w:rPr>
-          <w:sz w:val="22"/>
-          <w:szCs w:val="22"/>
-        </w:rPr>
-        <w:t xml:space="preserve">R1.5 After </w:t>
-      </w:r>
-      <w:r>
-        <w:rPr>
-          <w:sz w:val="22"/>
-          <w:szCs w:val="22"/>
-        </w:rPr>
-        <w:t>7 minutes of not using the application (no user input), the application logs the user out.</w:t>
-      </w:r>
-    </w:p>
-    <w:p>
-      <w:pPr>
-        <w:ind w:firstLine="720"/>
-        <w:rPr>
-          <w:sz w:val="22"/>
-          <w:szCs w:val="22"/>
-        </w:rPr>
-      </w:pPr>
-    </w:p>
-    <w:p>
-      <w:pPr>
-        <w:rPr>
-          <w:sz w:val="22"/>
-          <w:szCs w:val="22"/>
-        </w:rPr>
-      </w:pPr>
-      <w:r>
-        <w:rPr>
-          <w:sz w:val="22"/>
-          <w:szCs w:val="22"/>
-        </w:rPr>
-        <w:t>R2: Account creation</w:t>
-      </w:r>
-    </w:p>
-    <w:p>
-      <w:pPr>
-        <w:rPr>
-          <w:sz w:val="22"/>
-          <w:szCs w:val="22"/>
-        </w:rPr>
-      </w:pPr>
-      <w:r>
-        <w:rPr>
-          <w:sz w:val="22"/>
-          <w:szCs w:val="22"/>
-        </w:rPr>
-        <w:tab/>
-        <w:t>R2.1 Anyone with an</w:t>
-      </w:r>
-      <w:r>
-        <w:rPr>
-          <w:sz w:val="22"/>
-          <w:szCs w:val="22"/>
-        </w:rPr>
-        <w:t xml:space="preserve"> email address</w:t>
-      </w:r>
-      <w:r>
-        <w:rPr>
-          <w:sz w:val="22"/>
-          <w:szCs w:val="22"/>
-        </w:rPr>
-        <w:t xml:space="preserve"> that is not already linked to an account</w:t>
-      </w:r>
-      <w:r>
-        <w:rPr>
-          <w:sz w:val="22"/>
-          <w:szCs w:val="22"/>
-        </w:rPr>
-        <w:t xml:space="preserve"> can create an account</w:t>
-      </w:r>
-      <w:r>
-        <w:rPr>
-          <w:sz w:val="22"/>
-          <w:szCs w:val="22"/>
-        </w:rPr>
-        <w:t>.</w:t>
-      </w:r>
-    </w:p>
-    <w:p>
-      <w:pPr>
-        <w:rPr>
-          <w:sz w:val="22"/>
-          <w:szCs w:val="22"/>
-        </w:rPr>
-      </w:pPr>
-      <w:r>
-        <w:rPr>
-          <w:sz w:val="22"/>
-          <w:szCs w:val="22"/>
-        </w:rPr>
-        <w:tab/>
-        <w:t>R2.2 To create an account, user enters First Name, Last Name, email, unique username, and password (twice—make sure it matches)</w:t>
+        <w:rPr>
+          <w:sz w:val="22"/>
+          <w:szCs w:val="22"/>
+        </w:rPr>
+      </w:pPr>
+      <w:r>
+        <w:rPr>
+          <w:sz w:val="22"/>
+          <w:szCs w:val="22"/>
+        </w:rPr>
+        <w:tab/>
+        <w:t xml:space="preserve">R2.2 </w:t>
+      </w:r>
+      <w:proofErr w:type="gramStart"/>
+      <w:r>
+        <w:rPr>
+          <w:sz w:val="22"/>
+          <w:szCs w:val="22"/>
+        </w:rPr>
+        <w:t>To</w:t>
+      </w:r>
+      <w:proofErr w:type="gramEnd"/>
+      <w:r>
+        <w:rPr>
+          <w:sz w:val="22"/>
+          <w:szCs w:val="22"/>
+        </w:rPr>
+        <w:t xml:space="preserve"> create an account, user enters First Name, Last Name, email, unique username, and password (twice—make sure it matches)</w:t>
       </w:r>
       <w:r>
         <w:rPr>
@@ -437,6 +465,7 @@
     <w:p>
       <w:pPr>
         <w:rPr>
+          <w:b/>
           <w:sz w:val="22"/>
           <w:szCs w:val="22"/>
         </w:rPr>
@@ -450,6 +479,7 @@
       </w:r>
       <w:r>
         <w:rPr>
+          <w:b/>
           <w:sz w:val="22"/>
           <w:szCs w:val="22"/>
         </w:rPr>
@@ -540,7 +570,23 @@
           <w:sz w:val="22"/>
           <w:szCs w:val="22"/>
         </w:rPr>
-        <w:t>Posts you made, and posts from people/ hashtags you follow</w:t>
+        <w:t xml:space="preserve">Posts you made, and posts from people/ </w:t>
+      </w:r>
+      <w:proofErr w:type="spellStart"/>
+      <w:r>
+        <w:rPr>
+          <w:sz w:val="22"/>
+          <w:szCs w:val="22"/>
+        </w:rPr>
+        <w:t>hashtags</w:t>
+      </w:r>
+      <w:proofErr w:type="spellEnd"/>
+      <w:r>
+        <w:rPr>
+          <w:sz w:val="22"/>
+          <w:szCs w:val="22"/>
+        </w:rPr>
+        <w:t xml:space="preserve"> you follow</w:t>
       </w:r>
     </w:p>
     <w:p>
@@ -590,8 +636,17 @@
           <w:sz w:val="22"/>
           <w:szCs w:val="22"/>
         </w:rPr>
-        <w:t>.3 A</w:t>
-      </w:r>
+        <w:t xml:space="preserve">.3 </w:t>
+      </w:r>
+      <w:proofErr w:type="gramStart"/>
+      <w:r>
+        <w:rPr>
+          <w:sz w:val="22"/>
+          <w:szCs w:val="22"/>
+        </w:rPr>
+        <w:t>A</w:t>
+      </w:r>
+      <w:proofErr w:type="gramEnd"/>
       <w:r>
         <w:rPr>
           <w:sz w:val="22"/>
@@ -648,12 +703,14 @@
     <w:p>
       <w:pPr>
         <w:rPr>
-          <w:sz w:val="22"/>
-          <w:szCs w:val="22"/>
-        </w:rPr>
-      </w:pPr>
-      <w:r>
-        <w:rPr>
+          <w:b/>
+          <w:sz w:val="22"/>
+          <w:szCs w:val="22"/>
+        </w:rPr>
+      </w:pPr>
+      <w:r>
+        <w:rPr>
+          <w:b/>
           <w:sz w:val="22"/>
           <w:szCs w:val="22"/>
         </w:rPr>
@@ -710,14 +767,39 @@
           <w:szCs w:val="22"/>
         </w:rPr>
         <w:tab/>
-        <w:t>R4.2 Search requires specification of the search term (name, username, or hashtag)</w:t>
-      </w:r>
-      <w:r>
-        <w:rPr>
-          <w:sz w:val="22"/>
-          <w:szCs w:val="22"/>
-        </w:rPr>
-        <w:t>, this is done using a dropdown menu</w:t>
+        <w:t xml:space="preserve">R4.2 Search requires specification of the search term (name, username, or </w:t>
+      </w:r>
+      <w:proofErr w:type="spellStart"/>
+      <w:r>
+        <w:rPr>
+          <w:sz w:val="22"/>
+          <w:szCs w:val="22"/>
+        </w:rPr>
+        <w:t>hashtag</w:t>
+      </w:r>
+      <w:proofErr w:type="spellEnd"/>
+      <w:r>
+        <w:rPr>
+          <w:sz w:val="22"/>
+          <w:szCs w:val="22"/>
+        </w:rPr>
+        <w:t>)</w:t>
+      </w:r>
+      <w:proofErr w:type="gramStart"/>
+      <w:r>
+        <w:rPr>
+          <w:sz w:val="22"/>
+          <w:szCs w:val="22"/>
+        </w:rPr>
+        <w:t>,</w:t>
+      </w:r>
+      <w:proofErr w:type="gramEnd"/>
+      <w:r>
+        <w:rPr>
+          <w:sz w:val="22"/>
+          <w:szCs w:val="22"/>
+        </w:rPr>
+        <w:t xml:space="preserve"> this is done using a dropdown menu</w:t>
       </w:r>
       <w:r>
         <w:rPr>
@@ -753,7 +835,23 @@
           <w:sz w:val="22"/>
           <w:szCs w:val="22"/>
         </w:rPr>
-        <w:t xml:space="preserve"> Hashtags, usernames, First/ Last Names are searchable</w:t>
+        <w:t xml:space="preserve"> </w:t>
+      </w:r>
+      <w:proofErr w:type="spellStart"/>
+      <w:r>
+        <w:rPr>
+          <w:sz w:val="22"/>
+          <w:szCs w:val="22"/>
+        </w:rPr>
+        <w:t>Hashtags</w:t>
+      </w:r>
+      <w:proofErr w:type="spellEnd"/>
+      <w:r>
+        <w:rPr>
+          <w:sz w:val="22"/>
+          <w:szCs w:val="22"/>
+        </w:rPr>
+        <w:t>, usernames, First/ Last Names are searchable</w:t>
       </w:r>
       <w:r>
         <w:rPr>
@@ -882,12 +980,14 @@
     <w:p>
       <w:pPr>
         <w:rPr>
-          <w:sz w:val="22"/>
-          <w:szCs w:val="22"/>
-        </w:rPr>
-      </w:pPr>
-      <w:r>
-        <w:rPr>
+          <w:b/>
+          <w:sz w:val="22"/>
+          <w:szCs w:val="22"/>
+        </w:rPr>
+      </w:pPr>
+      <w:r>
+        <w:rPr>
+          <w:b/>
           <w:sz w:val="22"/>
           <w:szCs w:val="22"/>
         </w:rPr>
@@ -943,7 +1043,23 @@
           <w:sz w:val="22"/>
           <w:szCs w:val="22"/>
         </w:rPr>
-        <w:t>R5.2 Default sorting for hashtags and users is</w:t>
+        <w:t xml:space="preserve">R5.2 Default sorting for </w:t>
+      </w:r>
+      <w:proofErr w:type="spellStart"/>
+      <w:r>
+        <w:rPr>
+          <w:sz w:val="22"/>
+          <w:szCs w:val="22"/>
+        </w:rPr>
+        <w:t>hashtags</w:t>
+      </w:r>
+      <w:proofErr w:type="spellEnd"/>
+      <w:r>
+        <w:rPr>
+          <w:sz w:val="22"/>
+          <w:szCs w:val="22"/>
+        </w:rPr>
+        <w:t xml:space="preserve"> and users is</w:t>
       </w:r>
       <w:r>
         <w:rPr>
@@ -959,25 +1075,42 @@
           <w:sz w:val="22"/>
           <w:szCs w:val="22"/>
         </w:rPr>
-        <w:tab/>
-      </w:r>
-      <w:r>
-        <w:rPr>
-          <w:sz w:val="22"/>
-          <w:szCs w:val="22"/>
-        </w:rPr>
-        <w:tab/>
-      </w:r>
-    </w:p>
-    <w:p>
-      <w:pPr>
-        <w:rPr>
-          <w:sz w:val="22"/>
-          <w:szCs w:val="22"/>
-        </w:rPr>
-      </w:pPr>
-      <w:r>
-        <w:rPr>
+        <w:t>.</w:t>
+      </w:r>
+    </w:p>
+    <w:p>
+      <w:pPr>
+        <w:rPr>
+          <w:sz w:val="22"/>
+          <w:szCs w:val="22"/>
+        </w:rPr>
+      </w:pPr>
+      <w:r>
+        <w:rPr>
+          <w:sz w:val="22"/>
+          <w:szCs w:val="22"/>
+        </w:rPr>
+        <w:tab/>
+      </w:r>
+      <w:r>
+        <w:rPr>
+          <w:sz w:val="22"/>
+          <w:szCs w:val="22"/>
+        </w:rPr>
+        <w:tab/>
+      </w:r>
+    </w:p>
+    <w:p>
+      <w:pPr>
+        <w:rPr>
+          <w:b/>
+          <w:sz w:val="22"/>
+          <w:szCs w:val="22"/>
+        </w:rPr>
+      </w:pPr>
+      <w:r>
+        <w:rPr>
+          <w:b/>
           <w:sz w:val="22"/>
           <w:szCs w:val="22"/>
         </w:rPr>
@@ -997,58 +1130,277 @@
           <w:szCs w:val="22"/>
         </w:rPr>
         <w:tab/>
-        <w:t>R6.1 A user can follow users and hashtags</w:t>
-      </w:r>
-    </w:p>
-    <w:p>
-      <w:pPr>
-        <w:rPr>
-          <w:sz w:val="22"/>
-          <w:szCs w:val="22"/>
-        </w:rPr>
-      </w:pPr>
-      <w:r>
-        <w:rPr>
-          <w:sz w:val="22"/>
-          <w:szCs w:val="22"/>
-        </w:rPr>
-        <w:tab/>
-        <w:t>R6.2 Following users makes their posts show on the main page by most recent post.</w:t>
-      </w:r>
-    </w:p>
-    <w:p>
-      <w:pPr>
-        <w:rPr>
-          <w:sz w:val="22"/>
-          <w:szCs w:val="22"/>
-        </w:rPr>
-      </w:pPr>
-      <w:r>
-        <w:rPr>
-          <w:sz w:val="22"/>
-          <w:szCs w:val="22"/>
-        </w:rPr>
-        <w:tab/>
-        <w:t>R6.3 Following hashtags makes posts with that hashtag show in the main page by most recent post.</w:t>
-      </w:r>
-    </w:p>
-    <w:p>
-      <w:pPr>
-        <w:rPr>
-          <w:sz w:val="22"/>
-          <w:szCs w:val="22"/>
-        </w:rPr>
-      </w:pPr>
-    </w:p>
-    <w:p>
-      <w:pPr>
-        <w:rPr>
-          <w:sz w:val="22"/>
-          <w:szCs w:val="22"/>
-        </w:rPr>
-      </w:pPr>
-      <w:r>
-        <w:rPr>
+        <w:t xml:space="preserve">R6.1 A user can follow users and </w:t>
+      </w:r>
+      <w:proofErr w:type="spellStart"/>
+      <w:r>
+        <w:rPr>
+          <w:sz w:val="22"/>
+          <w:szCs w:val="22"/>
+        </w:rPr>
+        <w:t>hashtags</w:t>
+      </w:r>
+      <w:proofErr w:type="spellEnd"/>
+      <w:r>
+        <w:rPr>
+          <w:sz w:val="22"/>
+          <w:szCs w:val="22"/>
+        </w:rPr>
+        <w:t>.</w:t>
+      </w:r>
+    </w:p>
+    <w:p>
+      <w:pPr>
+        <w:rPr>
+          <w:sz w:val="22"/>
+          <w:szCs w:val="22"/>
+        </w:rPr>
+      </w:pPr>
+      <w:r>
+        <w:rPr>
+          <w:sz w:val="22"/>
+          <w:szCs w:val="22"/>
+        </w:rPr>
+        <w:tab/>
+        <w:t>R6.2 When clicking on a username, the application will go to a page where their posts are displayed. A button next to their username called follow will allow them to follow the user.</w:t>
+      </w:r>
+    </w:p>
+    <w:p>
+      <w:pPr>
+        <w:rPr>
+          <w:sz w:val="22"/>
+          <w:szCs w:val="22"/>
+        </w:rPr>
+      </w:pPr>
+      <w:r>
+        <w:rPr>
+          <w:sz w:val="22"/>
+          <w:szCs w:val="22"/>
+        </w:rPr>
+        <w:tab/>
+        <w:t xml:space="preserve">R6.3 If you are on another user’s page and are already following them, the follow button will instead say </w:t>
+      </w:r>
+      <w:proofErr w:type="spellStart"/>
+      <w:r>
+        <w:rPr>
+          <w:sz w:val="22"/>
+          <w:szCs w:val="22"/>
+        </w:rPr>
+        <w:t>unfollow</w:t>
+      </w:r>
+      <w:proofErr w:type="spellEnd"/>
+      <w:r>
+        <w:rPr>
+          <w:sz w:val="22"/>
+          <w:szCs w:val="22"/>
+        </w:rPr>
+        <w:t xml:space="preserve">, and will </w:t>
+      </w:r>
+      <w:r>
+        <w:rPr>
+          <w:sz w:val="22"/>
+          <w:szCs w:val="22"/>
+        </w:rPr>
+        <w:t>make it so their posts no longer show up on the main page.</w:t>
+      </w:r>
+    </w:p>
+    <w:p>
+      <w:pPr>
+        <w:rPr>
+          <w:sz w:val="22"/>
+          <w:szCs w:val="22"/>
+        </w:rPr>
+      </w:pPr>
+      <w:r>
+        <w:rPr>
+          <w:sz w:val="22"/>
+          <w:szCs w:val="22"/>
+        </w:rPr>
+        <w:tab/>
+        <w:t>R6.4</w:t>
+      </w:r>
+      <w:r>
+        <w:rPr>
+          <w:sz w:val="22"/>
+          <w:szCs w:val="22"/>
+        </w:rPr>
+        <w:t xml:space="preserve"> You cannot follow </w:t>
+      </w:r>
+      <w:proofErr w:type="gramStart"/>
+      <w:r>
+        <w:rPr>
+          <w:sz w:val="22"/>
+          <w:szCs w:val="22"/>
+        </w:rPr>
+        <w:t>yourself</w:t>
+      </w:r>
+      <w:proofErr w:type="gramEnd"/>
+      <w:r>
+        <w:rPr>
+          <w:sz w:val="22"/>
+          <w:szCs w:val="22"/>
+        </w:rPr>
+        <w:t>. If viewing your own page the follow button does not appear.</w:t>
+      </w:r>
+    </w:p>
+    <w:p>
+      <w:pPr>
+        <w:rPr>
+          <w:sz w:val="22"/>
+          <w:szCs w:val="22"/>
+        </w:rPr>
+      </w:pPr>
+      <w:r>
+        <w:rPr>
+          <w:sz w:val="22"/>
+          <w:szCs w:val="22"/>
+        </w:rPr>
+        <w:tab/>
+      </w:r>
+      <w:proofErr w:type="gramStart"/>
+      <w:r>
+        <w:rPr>
+          <w:sz w:val="22"/>
+          <w:szCs w:val="22"/>
+        </w:rPr>
+        <w:t>R6.5</w:t>
+      </w:r>
+      <w:r>
+        <w:rPr>
+          <w:sz w:val="22"/>
+          <w:szCs w:val="22"/>
+        </w:rPr>
+        <w:t xml:space="preserve"> Following users makes</w:t>
+      </w:r>
+      <w:proofErr w:type="gramEnd"/>
+      <w:r>
+        <w:rPr>
+          <w:sz w:val="22"/>
+          <w:szCs w:val="22"/>
+        </w:rPr>
+        <w:t xml:space="preserve"> their posts show on the main page by most recent post.</w:t>
+      </w:r>
+    </w:p>
+    <w:p>
+      <w:pPr>
+        <w:rPr>
+          <w:sz w:val="22"/>
+          <w:szCs w:val="22"/>
+        </w:rPr>
+      </w:pPr>
+      <w:r>
+        <w:rPr>
+          <w:sz w:val="22"/>
+          <w:szCs w:val="22"/>
+        </w:rPr>
+        <w:tab/>
+        <w:t>R6.6</w:t>
+      </w:r>
+      <w:r>
+        <w:rPr>
+          <w:sz w:val="22"/>
+          <w:szCs w:val="22"/>
+        </w:rPr>
+        <w:t xml:space="preserve"> Following </w:t>
+      </w:r>
+      <w:proofErr w:type="spellStart"/>
+      <w:r>
+        <w:rPr>
+          <w:sz w:val="22"/>
+          <w:szCs w:val="22"/>
+        </w:rPr>
+        <w:t>hashtags</w:t>
+      </w:r>
+      <w:proofErr w:type="spellEnd"/>
+      <w:r>
+        <w:rPr>
+          <w:sz w:val="22"/>
+          <w:szCs w:val="22"/>
+        </w:rPr>
+        <w:t xml:space="preserve"> makes posts with that </w:t>
+      </w:r>
+      <w:proofErr w:type="spellStart"/>
+      <w:r>
+        <w:rPr>
+          <w:sz w:val="22"/>
+          <w:szCs w:val="22"/>
+        </w:rPr>
+        <w:t>hashtag</w:t>
+      </w:r>
+      <w:proofErr w:type="spellEnd"/>
+      <w:r>
+        <w:rPr>
+          <w:sz w:val="22"/>
+          <w:szCs w:val="22"/>
+        </w:rPr>
+        <w:t xml:space="preserve"> show in the main page by most recent post.</w:t>
+      </w:r>
+    </w:p>
+    <w:p>
+      <w:pPr>
+        <w:rPr>
+          <w:sz w:val="22"/>
+          <w:szCs w:val="22"/>
+        </w:rPr>
+      </w:pPr>
+      <w:r>
+        <w:rPr>
+          <w:sz w:val="22"/>
+          <w:szCs w:val="22"/>
+        </w:rPr>
+        <w:tab/>
+        <w:t>R6.7</w:t>
+      </w:r>
+      <w:r>
+        <w:rPr>
+          <w:sz w:val="22"/>
+          <w:szCs w:val="22"/>
+        </w:rPr>
+        <w:t xml:space="preserve"> </w:t>
+      </w:r>
+      <w:proofErr w:type="gramStart"/>
+      <w:r>
+        <w:rPr>
+          <w:sz w:val="22"/>
+          <w:szCs w:val="22"/>
+        </w:rPr>
+        <w:t>If</w:t>
+      </w:r>
+      <w:proofErr w:type="gramEnd"/>
+      <w:r>
+        <w:rPr>
+          <w:sz w:val="22"/>
+          <w:szCs w:val="22"/>
+        </w:rPr>
+        <w:t xml:space="preserve"> another user is following your user account, you can see who is following you by username.</w:t>
+      </w:r>
+    </w:p>
+    <w:p>
+      <w:pPr>
+        <w:rPr>
+          <w:sz w:val="22"/>
+          <w:szCs w:val="22"/>
+        </w:rPr>
+      </w:pPr>
+      <w:r>
+        <w:rPr>
+          <w:sz w:val="22"/>
+          <w:szCs w:val="22"/>
+        </w:rPr>
+        <w:tab/>
+      </w:r>
+    </w:p>
+    <w:p>
+      <w:pPr>
+        <w:rPr>
+          <w:b/>
+          <w:sz w:val="22"/>
+          <w:szCs w:val="22"/>
+        </w:rPr>
+      </w:pPr>
+      <w:r>
+        <w:rPr>
+          <w:b/>
           <w:sz w:val="22"/>
           <w:szCs w:val="22"/>
         </w:rPr>
@@ -1068,7 +1420,23 @@
           <w:szCs w:val="22"/>
         </w:rPr>
         <w:tab/>
-        <w:t>R7.1 A user can like posts only.</w:t>
+        <w:t xml:space="preserve">R7.1 </w:t>
+      </w:r>
+      <w:proofErr w:type="gramStart"/>
+      <w:r>
+        <w:rPr>
+          <w:sz w:val="22"/>
+          <w:szCs w:val="22"/>
+        </w:rPr>
+        <w:t>A</w:t>
+      </w:r>
+      <w:proofErr w:type="gramEnd"/>
+      <w:r>
+        <w:rPr>
+          <w:sz w:val="22"/>
+          <w:szCs w:val="22"/>
+        </w:rPr>
+        <w:t xml:space="preserve"> user can like posts only.</w:t>
       </w:r>
     </w:p>
     <w:p>
@@ -1107,23 +1475,55 @@
           <w:sz w:val="22"/>
           <w:szCs w:val="22"/>
         </w:rPr>
-        <w:t>will show how many likes it has as a non negative integer.</w:t>
-      </w:r>
-    </w:p>
-    <w:p>
-      <w:pPr>
-        <w:rPr>
-          <w:sz w:val="22"/>
-          <w:szCs w:val="22"/>
-        </w:rPr>
-      </w:pPr>
-      <w:r>
-        <w:rPr>
-          <w:sz w:val="22"/>
-          <w:szCs w:val="22"/>
-        </w:rPr>
-        <w:tab/>
-        <w:t>R7.4 A user can unlike a post after they like it. This is done by changing the like button to an unlike button.</w:t>
+        <w:t xml:space="preserve">will show how many likes it has as a </w:t>
+      </w:r>
+      <w:proofErr w:type="gramStart"/>
+      <w:r>
+        <w:rPr>
+          <w:sz w:val="22"/>
+          <w:szCs w:val="22"/>
+        </w:rPr>
+        <w:t>non negative</w:t>
+      </w:r>
+      <w:proofErr w:type="gramEnd"/>
+      <w:r>
+        <w:rPr>
+          <w:sz w:val="22"/>
+          <w:szCs w:val="22"/>
+        </w:rPr>
+        <w:t xml:space="preserve"> integer.</w:t>
+      </w:r>
+    </w:p>
+    <w:p>
+      <w:pPr>
+        <w:rPr>
+          <w:sz w:val="22"/>
+          <w:szCs w:val="22"/>
+        </w:rPr>
+      </w:pPr>
+      <w:r>
+        <w:rPr>
+          <w:sz w:val="22"/>
+          <w:szCs w:val="22"/>
+        </w:rPr>
+        <w:tab/>
+        <w:t xml:space="preserve">R7.4 </w:t>
+      </w:r>
+      <w:proofErr w:type="gramStart"/>
+      <w:r>
+        <w:rPr>
+          <w:sz w:val="22"/>
+          <w:szCs w:val="22"/>
+        </w:rPr>
+        <w:t>A</w:t>
+      </w:r>
+      <w:proofErr w:type="gramEnd"/>
+      <w:r>
+        <w:rPr>
+          <w:sz w:val="22"/>
+          <w:szCs w:val="22"/>
+        </w:rPr>
+        <w:t xml:space="preserve"> user can unlike a post after they like it. This is done by changing the like button to an unlike button.</w:t>
       </w:r>
       <w:r>
         <w:rPr>
@@ -1144,12 +1544,14 @@
     <w:p>
       <w:pPr>
         <w:rPr>
-          <w:sz w:val="22"/>
-          <w:szCs w:val="22"/>
-        </w:rPr>
-      </w:pPr>
-      <w:r>
-        <w:rPr>
+          <w:b/>
+          <w:sz w:val="22"/>
+          <w:szCs w:val="22"/>
+        </w:rPr>
+      </w:pPr>
+      <w:r>
+        <w:rPr>
+          <w:b/>
           <w:sz w:val="22"/>
           <w:szCs w:val="22"/>
         </w:rPr>
@@ -1171,31 +1573,460 @@
         <w:tab/>
         <w:t xml:space="preserve">R8.1 </w:t>
       </w:r>
-    </w:p>
-    <w:p>
-      <w:pPr>
-        <w:rPr>
-          <w:sz w:val="22"/>
-          <w:szCs w:val="22"/>
-        </w:rPr>
-      </w:pPr>
-      <w:r>
-        <w:rPr>
-          <w:sz w:val="22"/>
-          <w:szCs w:val="22"/>
-        </w:rPr>
-        <w:t>R9: Hashtags</w:t>
-      </w:r>
-    </w:p>
-    <w:p>
-      <w:pPr>
-        <w:rPr>
-          <w:sz w:val="22"/>
-          <w:szCs w:val="22"/>
-        </w:rPr>
-      </w:pPr>
-      <w:r>
-        <w:rPr>
+      <w:r>
+        <w:rPr>
+          <w:sz w:val="22"/>
+          <w:szCs w:val="22"/>
+        </w:rPr>
+        <w:t xml:space="preserve">Users can write ASCII text into a text box up to 200 characters. </w:t>
+      </w:r>
+    </w:p>
+    <w:p>
+      <w:pPr>
+        <w:rPr>
+          <w:sz w:val="22"/>
+          <w:szCs w:val="22"/>
+        </w:rPr>
+      </w:pPr>
+      <w:r>
+        <w:rPr>
+          <w:sz w:val="22"/>
+          <w:szCs w:val="22"/>
+        </w:rPr>
+        <w:tab/>
+        <w:t xml:space="preserve">R8.2 A post button will accept the input and </w:t>
+      </w:r>
+      <w:r>
+        <w:rPr>
+          <w:sz w:val="22"/>
+          <w:szCs w:val="22"/>
+        </w:rPr>
+        <w:t>store it on the database as one of their posts.</w:t>
+      </w:r>
+    </w:p>
+    <w:p>
+      <w:pPr>
+        <w:rPr>
+          <w:sz w:val="22"/>
+          <w:szCs w:val="22"/>
+        </w:rPr>
+      </w:pPr>
+      <w:r>
+        <w:rPr>
+          <w:sz w:val="22"/>
+          <w:szCs w:val="22"/>
+        </w:rPr>
+        <w:tab/>
+        <w:t>R8.3 Links are allowed to be posted but will not be converted into hyperlinks.</w:t>
+      </w:r>
+    </w:p>
+    <w:p>
+      <w:pPr>
+        <w:rPr>
+          <w:sz w:val="22"/>
+          <w:szCs w:val="22"/>
+        </w:rPr>
+      </w:pPr>
+      <w:r>
+        <w:rPr>
+          <w:sz w:val="22"/>
+          <w:szCs w:val="22"/>
+        </w:rPr>
+        <w:tab/>
+        <w:t>R8.4</w:t>
+      </w:r>
+      <w:r>
+        <w:rPr>
+          <w:sz w:val="22"/>
+          <w:szCs w:val="22"/>
+        </w:rPr>
+        <w:t xml:space="preserve"> </w:t>
+      </w:r>
+      <w:proofErr w:type="gramStart"/>
+      <w:r>
+        <w:rPr>
+          <w:sz w:val="22"/>
+          <w:szCs w:val="22"/>
+        </w:rPr>
+        <w:t>A</w:t>
+      </w:r>
+      <w:proofErr w:type="gramEnd"/>
+      <w:r>
+        <w:rPr>
+          <w:sz w:val="22"/>
+          <w:szCs w:val="22"/>
+        </w:rPr>
+        <w:t xml:space="preserve"> character counter will be shown next to the text box that indicates the number of characters remaining before the user meets the 200 character limit.</w:t>
+      </w:r>
+    </w:p>
+    <w:p>
+      <w:pPr>
+        <w:rPr>
+          <w:sz w:val="22"/>
+          <w:szCs w:val="22"/>
+        </w:rPr>
+      </w:pPr>
+      <w:r>
+        <w:rPr>
+          <w:sz w:val="22"/>
+          <w:szCs w:val="22"/>
+        </w:rPr>
+        <w:tab/>
+        <w:t>R8.5</w:t>
+      </w:r>
+      <w:r>
+        <w:rPr>
+          <w:sz w:val="22"/>
+          <w:szCs w:val="22"/>
+        </w:rPr>
+        <w:t xml:space="preserve"> When the user has </w:t>
+      </w:r>
+      <w:r>
+        <w:rPr>
+          <w:sz w:val="22"/>
+          <w:szCs w:val="22"/>
+        </w:rPr>
+        <w:t>200 characters in the text box and attempts to type more, the application will not al</w:t>
+      </w:r>
+      <w:r>
+        <w:rPr>
+          <w:sz w:val="22"/>
+          <w:szCs w:val="22"/>
+        </w:rPr>
+        <w:t>low more characters to be added, the user can delete.</w:t>
+      </w:r>
+    </w:p>
+    <w:p>
+      <w:pPr>
+        <w:rPr>
+          <w:sz w:val="22"/>
+          <w:szCs w:val="22"/>
+        </w:rPr>
+      </w:pPr>
+    </w:p>
+    <w:p>
+      <w:pPr>
+        <w:rPr>
+          <w:b/>
+          <w:sz w:val="22"/>
+          <w:szCs w:val="22"/>
+        </w:rPr>
+      </w:pPr>
+      <w:r>
+        <w:rPr>
+          <w:b/>
+          <w:sz w:val="22"/>
+          <w:szCs w:val="22"/>
+        </w:rPr>
+        <w:t xml:space="preserve">R9: </w:t>
+      </w:r>
+      <w:proofErr w:type="spellStart"/>
+      <w:r>
+        <w:rPr>
+          <w:b/>
+          <w:sz w:val="22"/>
+          <w:szCs w:val="22"/>
+        </w:rPr>
+        <w:t>Hashtags</w:t>
+      </w:r>
+      <w:proofErr w:type="spellEnd"/>
+    </w:p>
+    <w:p>
+      <w:pPr>
+        <w:rPr>
+          <w:sz w:val="22"/>
+          <w:szCs w:val="22"/>
+        </w:rPr>
+      </w:pPr>
+      <w:r>
+        <w:rPr>
+          <w:sz w:val="22"/>
+          <w:szCs w:val="22"/>
+        </w:rPr>
+        <w:tab/>
+        <w:t xml:space="preserve">R9.1 Any consecutive string of characters except space after the character “#” will be considered a </w:t>
+      </w:r>
+      <w:proofErr w:type="spellStart"/>
+      <w:r>
+        <w:rPr>
+          <w:sz w:val="22"/>
+          <w:szCs w:val="22"/>
+        </w:rPr>
+        <w:t>hashtag</w:t>
+      </w:r>
+      <w:proofErr w:type="spellEnd"/>
+      <w:r>
+        <w:rPr>
+          <w:sz w:val="22"/>
+          <w:szCs w:val="22"/>
+        </w:rPr>
+        <w:t>.</w:t>
+      </w:r>
+    </w:p>
+    <w:p>
+      <w:pPr>
+        <w:rPr>
+          <w:sz w:val="22"/>
+          <w:szCs w:val="22"/>
+        </w:rPr>
+      </w:pPr>
+      <w:r>
+        <w:rPr>
+          <w:sz w:val="22"/>
+          <w:szCs w:val="22"/>
+        </w:rPr>
+        <w:tab/>
+      </w:r>
+      <w:r>
+        <w:rPr>
+          <w:sz w:val="22"/>
+          <w:szCs w:val="22"/>
+        </w:rPr>
+        <w:tab/>
+        <w:t>Ex: #</w:t>
+      </w:r>
+      <w:proofErr w:type="spellStart"/>
+      <w:r>
+        <w:rPr>
+          <w:sz w:val="22"/>
+          <w:szCs w:val="22"/>
+        </w:rPr>
+        <w:t>ethnic_cuisine</w:t>
+      </w:r>
+      <w:proofErr w:type="spellEnd"/>
+      <w:r>
+        <w:rPr>
+          <w:sz w:val="22"/>
+          <w:szCs w:val="22"/>
+        </w:rPr>
+        <w:t xml:space="preserve"> (</w:t>
+      </w:r>
+      <w:proofErr w:type="spellStart"/>
+      <w:r>
+        <w:rPr>
+          <w:sz w:val="22"/>
+          <w:szCs w:val="22"/>
+        </w:rPr>
+        <w:t>hashtag</w:t>
+      </w:r>
+      <w:proofErr w:type="spellEnd"/>
+      <w:r>
+        <w:rPr>
+          <w:sz w:val="22"/>
+          <w:szCs w:val="22"/>
+        </w:rPr>
+        <w:t xml:space="preserve"> is </w:t>
+      </w:r>
+      <w:r>
+        <w:rPr>
+          <w:sz w:val="22"/>
+          <w:szCs w:val="22"/>
+        </w:rPr>
+        <w:t>“</w:t>
+      </w:r>
+      <w:proofErr w:type="spellStart"/>
+      <w:r>
+        <w:rPr>
+          <w:sz w:val="22"/>
+          <w:szCs w:val="22"/>
+        </w:rPr>
+        <w:t>ethnic_cuisine</w:t>
+      </w:r>
+      <w:proofErr w:type="spellEnd"/>
+      <w:r>
+        <w:rPr>
+          <w:sz w:val="22"/>
+          <w:szCs w:val="22"/>
+        </w:rPr>
+        <w:t>”</w:t>
+      </w:r>
+      <w:r>
+        <w:rPr>
+          <w:sz w:val="22"/>
+          <w:szCs w:val="22"/>
+        </w:rPr>
+        <w:t>)</w:t>
+      </w:r>
+    </w:p>
+    <w:p>
+      <w:pPr>
+        <w:rPr>
+          <w:sz w:val="22"/>
+          <w:szCs w:val="22"/>
+        </w:rPr>
+      </w:pPr>
+      <w:r>
+        <w:rPr>
+          <w:sz w:val="22"/>
+          <w:szCs w:val="22"/>
+        </w:rPr>
+        <w:tab/>
+      </w:r>
+      <w:r>
+        <w:rPr>
+          <w:sz w:val="22"/>
+          <w:szCs w:val="22"/>
+        </w:rPr>
+        <w:tab/>
+      </w:r>
+      <w:r>
+        <w:rPr>
+          <w:sz w:val="22"/>
+          <w:szCs w:val="22"/>
+        </w:rPr>
+        <w:tab/>
+      </w:r>
+      <w:r>
+        <w:rPr>
+          <w:sz w:val="22"/>
+          <w:szCs w:val="22"/>
+        </w:rPr>
+        <w:t>#</w:t>
+      </w:r>
+      <w:proofErr w:type="gramStart"/>
+      <w:r>
+        <w:rPr>
+          <w:sz w:val="22"/>
+          <w:szCs w:val="22"/>
+        </w:rPr>
+        <w:t>ethnic</w:t>
+      </w:r>
+      <w:proofErr w:type="gramEnd"/>
+      <w:r>
+        <w:rPr>
+          <w:sz w:val="22"/>
+          <w:szCs w:val="22"/>
+        </w:rPr>
+        <w:t xml:space="preserve"> cuisine (</w:t>
+      </w:r>
+      <w:proofErr w:type="spellStart"/>
+      <w:r>
+        <w:rPr>
+          <w:sz w:val="22"/>
+          <w:szCs w:val="22"/>
+        </w:rPr>
+        <w:t>hastag</w:t>
+      </w:r>
+      <w:proofErr w:type="spellEnd"/>
+      <w:r>
+        <w:rPr>
+          <w:sz w:val="22"/>
+          <w:szCs w:val="22"/>
+        </w:rPr>
+        <w:t xml:space="preserve"> is </w:t>
+      </w:r>
+      <w:r>
+        <w:rPr>
+          <w:sz w:val="22"/>
+          <w:szCs w:val="22"/>
+        </w:rPr>
+        <w:t>“</w:t>
+      </w:r>
+      <w:r>
+        <w:rPr>
+          <w:sz w:val="22"/>
+          <w:szCs w:val="22"/>
+        </w:rPr>
+        <w:t>ethnic</w:t>
+      </w:r>
+      <w:r>
+        <w:rPr>
+          <w:sz w:val="22"/>
+          <w:szCs w:val="22"/>
+        </w:rPr>
+        <w:t>”</w:t>
+      </w:r>
+      <w:r>
+        <w:rPr>
+          <w:sz w:val="22"/>
+          <w:szCs w:val="22"/>
+        </w:rPr>
+        <w:t>)</w:t>
+      </w:r>
+    </w:p>
+    <w:p>
+      <w:pPr>
+        <w:rPr>
+          <w:sz w:val="22"/>
+          <w:szCs w:val="22"/>
+        </w:rPr>
+      </w:pPr>
+      <w:r>
+        <w:rPr>
+          <w:sz w:val="22"/>
+          <w:szCs w:val="22"/>
+        </w:rPr>
+        <w:tab/>
+        <w:t xml:space="preserve">R9.2 There can be multiple </w:t>
+      </w:r>
+      <w:proofErr w:type="spellStart"/>
+      <w:r>
+        <w:rPr>
+          <w:sz w:val="22"/>
+          <w:szCs w:val="22"/>
+        </w:rPr>
+        <w:t>hashtags</w:t>
+      </w:r>
+      <w:proofErr w:type="spellEnd"/>
+      <w:r>
+        <w:rPr>
+          <w:sz w:val="22"/>
+          <w:szCs w:val="22"/>
+        </w:rPr>
+        <w:t xml:space="preserve"> per post.</w:t>
+      </w:r>
+    </w:p>
+    <w:p>
+      <w:pPr>
+        <w:rPr>
+          <w:sz w:val="22"/>
+          <w:szCs w:val="22"/>
+        </w:rPr>
+      </w:pPr>
+      <w:r>
+        <w:rPr>
+          <w:sz w:val="22"/>
+          <w:szCs w:val="22"/>
+        </w:rPr>
+        <w:tab/>
+        <w:t xml:space="preserve">R9.3 When displaying posts, the </w:t>
+      </w:r>
+      <w:proofErr w:type="spellStart"/>
+      <w:r>
+        <w:rPr>
+          <w:sz w:val="22"/>
+          <w:szCs w:val="22"/>
+        </w:rPr>
+        <w:t>hashtag</w:t>
+      </w:r>
+      <w:proofErr w:type="spellEnd"/>
+      <w:r>
+        <w:rPr>
+          <w:sz w:val="22"/>
+          <w:szCs w:val="22"/>
+        </w:rPr>
+        <w:t xml:space="preserve"> will be shown in bold.</w:t>
+      </w:r>
+    </w:p>
+    <w:p>
+      <w:pPr>
+        <w:rPr>
+          <w:sz w:val="22"/>
+          <w:szCs w:val="22"/>
+        </w:rPr>
+      </w:pPr>
+    </w:p>
+    <w:p>
+      <w:pPr>
+        <w:rPr>
+          <w:b/>
+          <w:sz w:val="22"/>
+          <w:szCs w:val="22"/>
+        </w:rPr>
+      </w:pPr>
+      <w:r>
+        <w:rPr>
+          <w:b/>
           <w:sz w:val="22"/>
           <w:szCs w:val="22"/>
         </w:rPr>
@@ -1209,6 +2040,291 @@
           <w:szCs w:val="22"/>
         </w:rPr>
       </w:pPr>
+      <w:r>
+        <w:rPr>
+          <w:sz w:val="22"/>
+          <w:szCs w:val="22"/>
+        </w:rPr>
+        <w:tab/>
+        <w:t xml:space="preserve">R10.1 </w:t>
+      </w:r>
+      <w:proofErr w:type="gramStart"/>
+      <w:r>
+        <w:rPr>
+          <w:sz w:val="22"/>
+          <w:szCs w:val="22"/>
+        </w:rPr>
+        <w:t>A</w:t>
+      </w:r>
+      <w:proofErr w:type="gramEnd"/>
+      <w:r>
+        <w:rPr>
+          <w:sz w:val="22"/>
+          <w:szCs w:val="22"/>
+        </w:rPr>
+        <w:t xml:space="preserve"> block is the action of having another user </w:t>
+      </w:r>
+      <w:proofErr w:type="spellStart"/>
+      <w:r>
+        <w:rPr>
+          <w:sz w:val="22"/>
+          <w:szCs w:val="22"/>
+        </w:rPr>
+        <w:t>unfollow</w:t>
+      </w:r>
+      <w:proofErr w:type="spellEnd"/>
+      <w:r>
+        <w:rPr>
+          <w:sz w:val="22"/>
+          <w:szCs w:val="22"/>
+        </w:rPr>
+        <w:t xml:space="preserve"> you.</w:t>
+      </w:r>
+    </w:p>
+    <w:p>
+      <w:pPr>
+        <w:rPr>
+          <w:sz w:val="22"/>
+          <w:szCs w:val="22"/>
+        </w:rPr>
+      </w:pPr>
+      <w:r>
+        <w:rPr>
+          <w:sz w:val="22"/>
+          <w:szCs w:val="22"/>
+        </w:rPr>
+        <w:tab/>
+        <w:t xml:space="preserve">R10.2 A block is a one time action; the user can </w:t>
+      </w:r>
+      <w:proofErr w:type="spellStart"/>
+      <w:r>
+        <w:rPr>
+          <w:sz w:val="22"/>
+          <w:szCs w:val="22"/>
+        </w:rPr>
+        <w:t>refollow</w:t>
+      </w:r>
+      <w:proofErr w:type="spellEnd"/>
+      <w:r>
+        <w:rPr>
+          <w:sz w:val="22"/>
+          <w:szCs w:val="22"/>
+        </w:rPr>
+        <w:t xml:space="preserve"> you again.</w:t>
+      </w:r>
+    </w:p>
+    <w:p>
+      <w:pPr>
+        <w:rPr>
+          <w:sz w:val="22"/>
+          <w:szCs w:val="22"/>
+        </w:rPr>
+      </w:pPr>
+      <w:r>
+        <w:rPr>
+          <w:sz w:val="22"/>
+          <w:szCs w:val="22"/>
+        </w:rPr>
+        <w:tab/>
+        <w:t xml:space="preserve">R10.3 </w:t>
+      </w:r>
+      <w:proofErr w:type="gramStart"/>
+      <w:r>
+        <w:rPr>
+          <w:sz w:val="22"/>
+          <w:szCs w:val="22"/>
+        </w:rPr>
+        <w:t>A</w:t>
+      </w:r>
+      <w:proofErr w:type="gramEnd"/>
+      <w:r>
+        <w:rPr>
+          <w:sz w:val="22"/>
+          <w:szCs w:val="22"/>
+        </w:rPr>
+        <w:t xml:space="preserve"> user can block another user by </w:t>
+      </w:r>
+      <w:r>
+        <w:rPr>
+          <w:sz w:val="22"/>
+          <w:szCs w:val="22"/>
+        </w:rPr>
+        <w:t>navigating to their account settings page and clicking a block button next to the user who is indicating as following them.</w:t>
+      </w:r>
+    </w:p>
+    <w:p>
+      <w:pPr>
+        <w:rPr>
+          <w:sz w:val="22"/>
+          <w:szCs w:val="22"/>
+        </w:rPr>
+      </w:pPr>
+    </w:p>
+    <w:p>
+      <w:pPr>
+        <w:rPr>
+          <w:b/>
+          <w:sz w:val="22"/>
+          <w:szCs w:val="22"/>
+        </w:rPr>
+      </w:pPr>
+      <w:r>
+        <w:rPr>
+          <w:b/>
+          <w:sz w:val="22"/>
+          <w:szCs w:val="22"/>
+        </w:rPr>
+        <w:t>R11: Account Settings</w:t>
+      </w:r>
+    </w:p>
+    <w:p>
+      <w:pPr>
+        <w:rPr>
+          <w:sz w:val="22"/>
+          <w:szCs w:val="22"/>
+        </w:rPr>
+      </w:pPr>
+      <w:r>
+        <w:rPr>
+          <w:sz w:val="22"/>
+          <w:szCs w:val="22"/>
+        </w:rPr>
+        <w:tab/>
+        <w:t xml:space="preserve">R11.1 </w:t>
+      </w:r>
+      <w:proofErr w:type="gramStart"/>
+      <w:r>
+        <w:rPr>
+          <w:sz w:val="22"/>
+          <w:szCs w:val="22"/>
+        </w:rPr>
+        <w:t>A</w:t>
+      </w:r>
+      <w:proofErr w:type="gramEnd"/>
+      <w:r>
+        <w:rPr>
+          <w:sz w:val="22"/>
+          <w:szCs w:val="22"/>
+        </w:rPr>
+        <w:t xml:space="preserve"> user will be able to view their account information. This information will include their username, email address, a</w:t>
+      </w:r>
+      <w:r>
+        <w:rPr>
+          <w:sz w:val="22"/>
+          <w:szCs w:val="22"/>
+        </w:rPr>
+        <w:t>nd a</w:t>
+      </w:r>
+      <w:r>
+        <w:rPr>
+          <w:sz w:val="22"/>
+          <w:szCs w:val="22"/>
+        </w:rPr>
+        <w:t xml:space="preserve"> list of who is following them</w:t>
+      </w:r>
+      <w:r>
+        <w:rPr>
+          <w:sz w:val="22"/>
+          <w:szCs w:val="22"/>
+        </w:rPr>
+        <w:t>.</w:t>
+      </w:r>
+    </w:p>
+    <w:p>
+      <w:pPr>
+        <w:rPr>
+          <w:sz w:val="22"/>
+          <w:szCs w:val="22"/>
+        </w:rPr>
+      </w:pPr>
+    </w:p>
+    <w:p>
+      <w:pPr>
+        <w:rPr>
+          <w:b/>
+          <w:sz w:val="22"/>
+          <w:szCs w:val="22"/>
+        </w:rPr>
+      </w:pPr>
+      <w:r>
+        <w:rPr>
+          <w:b/>
+          <w:sz w:val="22"/>
+          <w:szCs w:val="22"/>
+        </w:rPr>
+        <w:t>R12: Replying</w:t>
+      </w:r>
+    </w:p>
+    <w:p>
+      <w:pPr>
+        <w:rPr>
+          <w:sz w:val="22"/>
+          <w:szCs w:val="22"/>
+        </w:rPr>
+      </w:pPr>
+      <w:r>
+        <w:rPr>
+          <w:sz w:val="22"/>
+          <w:szCs w:val="22"/>
+        </w:rPr>
+        <w:tab/>
+        <w:t xml:space="preserve">R12.1 </w:t>
+      </w:r>
+      <w:proofErr w:type="gramStart"/>
+      <w:r>
+        <w:rPr>
+          <w:sz w:val="22"/>
+          <w:szCs w:val="22"/>
+        </w:rPr>
+        <w:t>A</w:t>
+      </w:r>
+      <w:proofErr w:type="gramEnd"/>
+      <w:r>
+        <w:rPr>
+          <w:sz w:val="22"/>
+          <w:szCs w:val="22"/>
+        </w:rPr>
+        <w:t xml:space="preserve"> user can reply to a post. This will show up as a comment below the original post.</w:t>
+      </w:r>
+    </w:p>
+    <w:p>
+      <w:pPr>
+        <w:rPr>
+          <w:sz w:val="22"/>
+          <w:szCs w:val="22"/>
+        </w:rPr>
+      </w:pPr>
+      <w:r>
+        <w:rPr>
+          <w:sz w:val="22"/>
+          <w:szCs w:val="22"/>
+        </w:rPr>
+        <w:tab/>
+        <w:t>R12.2 All replies wi</w:t>
+      </w:r>
+      <w:r>
+        <w:rPr>
+          <w:sz w:val="22"/>
+          <w:szCs w:val="22"/>
+        </w:rPr>
+        <w:t>ll show up in most recent order below the original post.</w:t>
+      </w:r>
+    </w:p>
+    <w:p>
+      <w:pPr>
+        <w:rPr>
+          <w:sz w:val="22"/>
+          <w:szCs w:val="22"/>
+        </w:rPr>
+      </w:pPr>
+      <w:r>
+        <w:rPr>
+          <w:sz w:val="22"/>
+          <w:szCs w:val="22"/>
+        </w:rPr>
+        <w:tab/>
+        <w:t>R13.2 Only the original post can be liked.</w:t>
+      </w:r>
     </w:p>
     <w:sectPr>
       <w:pgSz w:w="12240" w:h="15840"/>

</xml_diff>

<commit_message>
updated 2.2 and main document
</commit_message>
<xml_diff>
--- a/doc/phase1/requirements--section-2.2 revisions.docx
+++ b/doc/phase1/requirements--section-2.2 revisions.docx
@@ -316,23 +316,7 @@
           <w:szCs w:val="22"/>
         </w:rPr>
         <w:tab/>
-        <w:t xml:space="preserve">R2.2 </w:t>
-      </w:r>
-      <w:proofErr w:type="gramStart"/>
-      <w:r>
-        <w:rPr>
-          <w:sz w:val="22"/>
-          <w:szCs w:val="22"/>
-        </w:rPr>
-        <w:t>To</w:t>
-      </w:r>
-      <w:proofErr w:type="gramEnd"/>
-      <w:r>
-        <w:rPr>
-          <w:sz w:val="22"/>
-          <w:szCs w:val="22"/>
-        </w:rPr>
-        <w:t xml:space="preserve"> create an account, user enters First Name, Last Name, email, unique username, and password (twice—make sure it matches)</w:t>
+        <w:t>R2.2 To create an account, user enters First Name, Last Name, email, unique username, and password (twice—make sure it matches)</w:t>
       </w:r>
       <w:r>
         <w:rPr>
@@ -437,7 +421,21 @@
           <w:sz w:val="22"/>
           <w:szCs w:val="22"/>
         </w:rPr>
-        <w:t xml:space="preserve"> the correct email verification code, </w:t>
+        <w:t xml:space="preserve"> </w:t>
+      </w:r>
+      <w:r>
+        <w:rPr>
+          <w:sz w:val="22"/>
+          <w:szCs w:val="22"/>
+        </w:rPr>
+        <w:t xml:space="preserve">enter </w:t>
+      </w:r>
+      <w:r>
+        <w:rPr>
+          <w:sz w:val="22"/>
+          <w:szCs w:val="22"/>
+        </w:rPr>
+        <w:t xml:space="preserve">the correct email verification code, </w:t>
       </w:r>
       <w:r>
         <w:rPr>
@@ -570,23 +568,7 @@
           <w:sz w:val="22"/>
           <w:szCs w:val="22"/>
         </w:rPr>
-        <w:t xml:space="preserve">Posts you made, and posts from people/ </w:t>
-      </w:r>
-      <w:proofErr w:type="spellStart"/>
-      <w:r>
-        <w:rPr>
-          <w:sz w:val="22"/>
-          <w:szCs w:val="22"/>
-        </w:rPr>
-        <w:t>hashtags</w:t>
-      </w:r>
-      <w:proofErr w:type="spellEnd"/>
-      <w:r>
-        <w:rPr>
-          <w:sz w:val="22"/>
-          <w:szCs w:val="22"/>
-        </w:rPr>
-        <w:t xml:space="preserve"> you follow</w:t>
+        <w:t>Posts you made, and posts from people/ hashtags you follow</w:t>
       </w:r>
     </w:p>
     <w:p>
@@ -636,17 +618,8 @@
           <w:sz w:val="22"/>
           <w:szCs w:val="22"/>
         </w:rPr>
-        <w:t xml:space="preserve">.3 </w:t>
-      </w:r>
-      <w:proofErr w:type="gramStart"/>
-      <w:r>
-        <w:rPr>
-          <w:sz w:val="22"/>
-          <w:szCs w:val="22"/>
-        </w:rPr>
-        <w:t>A</w:t>
-      </w:r>
-      <w:proofErr w:type="gramEnd"/>
+        <w:t>.3 A</w:t>
+      </w:r>
       <w:r>
         <w:rPr>
           <w:sz w:val="22"/>
@@ -659,7 +632,14 @@
           <w:sz w:val="22"/>
           <w:szCs w:val="22"/>
         </w:rPr>
-        <w:t>, that returns the user to the login page.</w:t>
+        <w:t xml:space="preserve"> in the top right corner</w:t>
+      </w:r>
+      <w:r>
+        <w:rPr>
+          <w:sz w:val="22"/>
+          <w:szCs w:val="22"/>
+        </w:rPr>
+        <w:t xml:space="preserve"> that returns the user to the login page.</w:t>
       </w:r>
     </w:p>
     <w:p>
@@ -767,25 +747,109 @@
           <w:szCs w:val="22"/>
         </w:rPr>
         <w:tab/>
-        <w:t xml:space="preserve">R4.2 Search requires specification of the search term (name, username, or </w:t>
-      </w:r>
-      <w:proofErr w:type="spellStart"/>
-      <w:r>
-        <w:rPr>
-          <w:sz w:val="22"/>
-          <w:szCs w:val="22"/>
-        </w:rPr>
-        <w:t>hashtag</w:t>
-      </w:r>
-      <w:proofErr w:type="spellEnd"/>
-      <w:r>
-        <w:rPr>
-          <w:sz w:val="22"/>
-          <w:szCs w:val="22"/>
-        </w:rPr>
-        <w:t>)</w:t>
-      </w:r>
-      <w:proofErr w:type="gramStart"/>
+        <w:t>R4.2 Search requires specification of the search term (name, username, or hashtag)</w:t>
+      </w:r>
+      <w:r>
+        <w:rPr>
+          <w:sz w:val="22"/>
+          <w:szCs w:val="22"/>
+        </w:rPr>
+        <w:t>, this is done using a dropdown menu</w:t>
+      </w:r>
+      <w:r>
+        <w:rPr>
+          <w:sz w:val="22"/>
+          <w:szCs w:val="22"/>
+        </w:rPr>
+        <w:t>.</w:t>
+      </w:r>
+    </w:p>
+    <w:p>
+      <w:pPr>
+        <w:rPr>
+          <w:sz w:val="22"/>
+          <w:szCs w:val="22"/>
+        </w:rPr>
+      </w:pPr>
+      <w:r>
+        <w:rPr>
+          <w:sz w:val="22"/>
+          <w:szCs w:val="22"/>
+        </w:rPr>
+        <w:tab/>
+      </w:r>
+      <w:r>
+        <w:rPr>
+          <w:sz w:val="22"/>
+          <w:szCs w:val="22"/>
+        </w:rPr>
+        <w:t>R4.3</w:t>
+      </w:r>
+      <w:r>
+        <w:rPr>
+          <w:sz w:val="22"/>
+          <w:szCs w:val="22"/>
+        </w:rPr>
+        <w:t xml:space="preserve"> Hashtags, usernames, First/ Last Names are searchable</w:t>
+      </w:r>
+      <w:r>
+        <w:rPr>
+          <w:sz w:val="22"/>
+          <w:szCs w:val="22"/>
+        </w:rPr>
+        <w:t xml:space="preserve"> (Plain text is not)</w:t>
+      </w:r>
+    </w:p>
+    <w:p>
+      <w:pPr>
+        <w:rPr>
+          <w:sz w:val="22"/>
+          <w:szCs w:val="22"/>
+        </w:rPr>
+      </w:pPr>
+      <w:r>
+        <w:rPr>
+          <w:sz w:val="22"/>
+          <w:szCs w:val="22"/>
+        </w:rPr>
+        <w:tab/>
+        <w:t>R4.4</w:t>
+      </w:r>
+      <w:r>
+        <w:rPr>
+          <w:sz w:val="22"/>
+          <w:szCs w:val="22"/>
+        </w:rPr>
+        <w:t xml:space="preserve"> </w:t>
+      </w:r>
+      <w:r>
+        <w:rPr>
+          <w:sz w:val="22"/>
+          <w:szCs w:val="22"/>
+        </w:rPr>
+        <w:t>If s</w:t>
+      </w:r>
+      <w:r>
+        <w:rPr>
+          <w:sz w:val="22"/>
+          <w:szCs w:val="22"/>
+        </w:rPr>
+        <w:t>earch</w:t>
+      </w:r>
+      <w:r>
+        <w:rPr>
+          <w:sz w:val="22"/>
+          <w:szCs w:val="22"/>
+        </w:rPr>
+        <w:t>ing</w:t>
+      </w:r>
+      <w:r>
+        <w:rPr>
+          <w:sz w:val="22"/>
+          <w:szCs w:val="22"/>
+        </w:rPr>
+        <w:t xml:space="preserve"> with an empty string</w:t>
+      </w:r>
       <w:r>
         <w:rPr>
           <w:sz w:val="22"/>
@@ -793,43 +857,6 @@
         </w:rPr>
         <w:t>,</w:t>
       </w:r>
-      <w:proofErr w:type="gramEnd"/>
-      <w:r>
-        <w:rPr>
-          <w:sz w:val="22"/>
-          <w:szCs w:val="22"/>
-        </w:rPr>
-        <w:t xml:space="preserve"> this is done using a dropdown menu</w:t>
-      </w:r>
-      <w:r>
-        <w:rPr>
-          <w:sz w:val="22"/>
-          <w:szCs w:val="22"/>
-        </w:rPr>
-        <w:t>.</w:t>
-      </w:r>
-    </w:p>
-    <w:p>
-      <w:pPr>
-        <w:rPr>
-          <w:sz w:val="22"/>
-          <w:szCs w:val="22"/>
-        </w:rPr>
-      </w:pPr>
-      <w:r>
-        <w:rPr>
-          <w:sz w:val="22"/>
-          <w:szCs w:val="22"/>
-        </w:rPr>
-        <w:tab/>
-      </w:r>
-      <w:r>
-        <w:rPr>
-          <w:sz w:val="22"/>
-          <w:szCs w:val="22"/>
-        </w:rPr>
-        <w:t>R4.3</w:t>
-      </w:r>
       <w:r>
         <w:rPr>
           <w:sz w:val="22"/>
@@ -837,94 +864,6 @@
         </w:rPr>
         <w:t xml:space="preserve"> </w:t>
       </w:r>
-      <w:proofErr w:type="spellStart"/>
-      <w:r>
-        <w:rPr>
-          <w:sz w:val="22"/>
-          <w:szCs w:val="22"/>
-        </w:rPr>
-        <w:t>Hashtags</w:t>
-      </w:r>
-      <w:proofErr w:type="spellEnd"/>
-      <w:r>
-        <w:rPr>
-          <w:sz w:val="22"/>
-          <w:szCs w:val="22"/>
-        </w:rPr>
-        <w:t>, usernames, First/ Last Names are searchable</w:t>
-      </w:r>
-      <w:r>
-        <w:rPr>
-          <w:sz w:val="22"/>
-          <w:szCs w:val="22"/>
-        </w:rPr>
-        <w:t xml:space="preserve"> (Plain text is not)</w:t>
-      </w:r>
-    </w:p>
-    <w:p>
-      <w:pPr>
-        <w:rPr>
-          <w:sz w:val="22"/>
-          <w:szCs w:val="22"/>
-        </w:rPr>
-      </w:pPr>
-      <w:r>
-        <w:rPr>
-          <w:sz w:val="22"/>
-          <w:szCs w:val="22"/>
-        </w:rPr>
-        <w:tab/>
-        <w:t>R4.4</w:t>
-      </w:r>
-      <w:r>
-        <w:rPr>
-          <w:sz w:val="22"/>
-          <w:szCs w:val="22"/>
-        </w:rPr>
-        <w:t xml:space="preserve"> </w:t>
-      </w:r>
-      <w:r>
-        <w:rPr>
-          <w:sz w:val="22"/>
-          <w:szCs w:val="22"/>
-        </w:rPr>
-        <w:t>If s</w:t>
-      </w:r>
-      <w:r>
-        <w:rPr>
-          <w:sz w:val="22"/>
-          <w:szCs w:val="22"/>
-        </w:rPr>
-        <w:t>earch</w:t>
-      </w:r>
-      <w:r>
-        <w:rPr>
-          <w:sz w:val="22"/>
-          <w:szCs w:val="22"/>
-        </w:rPr>
-        <w:t>ing</w:t>
-      </w:r>
-      <w:r>
-        <w:rPr>
-          <w:sz w:val="22"/>
-          <w:szCs w:val="22"/>
-        </w:rPr>
-        <w:t xml:space="preserve"> with an empty string</w:t>
-      </w:r>
-      <w:r>
-        <w:rPr>
-          <w:sz w:val="22"/>
-          <w:szCs w:val="22"/>
-        </w:rPr>
-        <w:t>,</w:t>
-      </w:r>
-      <w:r>
-        <w:rPr>
-          <w:sz w:val="22"/>
-          <w:szCs w:val="22"/>
-        </w:rPr>
-        <w:t xml:space="preserve"> </w:t>
-      </w:r>
       <w:r>
         <w:rPr>
           <w:sz w:val="22"/>
@@ -1043,23 +982,7 @@
           <w:sz w:val="22"/>
           <w:szCs w:val="22"/>
         </w:rPr>
-        <w:t xml:space="preserve">R5.2 Default sorting for </w:t>
-      </w:r>
-      <w:proofErr w:type="spellStart"/>
-      <w:r>
-        <w:rPr>
-          <w:sz w:val="22"/>
-          <w:szCs w:val="22"/>
-        </w:rPr>
-        <w:t>hashtags</w:t>
-      </w:r>
-      <w:proofErr w:type="spellEnd"/>
-      <w:r>
-        <w:rPr>
-          <w:sz w:val="22"/>
-          <w:szCs w:val="22"/>
-        </w:rPr>
-        <w:t xml:space="preserve"> and users is</w:t>
+        <w:t>R5.2 Default sorting for hashtags and users is</w:t>
       </w:r>
       <w:r>
         <w:rPr>
@@ -1130,17 +1053,8 @@
           <w:szCs w:val="22"/>
         </w:rPr>
         <w:tab/>
-        <w:t xml:space="preserve">R6.1 A user can follow users and </w:t>
-      </w:r>
-      <w:proofErr w:type="spellStart"/>
-      <w:r>
-        <w:rPr>
-          <w:sz w:val="22"/>
-          <w:szCs w:val="22"/>
-        </w:rPr>
-        <w:t>hashtags</w:t>
-      </w:r>
-      <w:proofErr w:type="spellEnd"/>
+        <w:t>R6.1 A user can follow users and hashtags</w:t>
+      </w:r>
       <w:r>
         <w:rPr>
           <w:sz w:val="22"/>
@@ -1178,23 +1092,7 @@
           <w:szCs w:val="22"/>
         </w:rPr>
         <w:tab/>
-        <w:t xml:space="preserve">R6.3 If you are on another user’s page and are already following them, the follow button will instead say </w:t>
-      </w:r>
-      <w:proofErr w:type="spellStart"/>
-      <w:r>
-        <w:rPr>
-          <w:sz w:val="22"/>
-          <w:szCs w:val="22"/>
-        </w:rPr>
-        <w:t>unfollow</w:t>
-      </w:r>
-      <w:proofErr w:type="spellEnd"/>
-      <w:r>
-        <w:rPr>
-          <w:sz w:val="22"/>
-          <w:szCs w:val="22"/>
-        </w:rPr>
-        <w:t xml:space="preserve">, and will </w:t>
+        <w:t xml:space="preserve">R6.3 If you are on another user’s page and are already following them, the follow button will instead say unfollow, and will </w:t>
       </w:r>
       <w:r>
         <w:rPr>
@@ -1224,17 +1122,8 @@
           <w:sz w:val="22"/>
           <w:szCs w:val="22"/>
         </w:rPr>
-        <w:t xml:space="preserve"> You cannot follow </w:t>
-      </w:r>
-      <w:proofErr w:type="gramStart"/>
-      <w:r>
-        <w:rPr>
-          <w:sz w:val="22"/>
-          <w:szCs w:val="22"/>
-        </w:rPr>
-        <w:t>yourself</w:t>
-      </w:r>
-      <w:proofErr w:type="gramEnd"/>
+        <w:t xml:space="preserve"> You cannot follow yourself</w:t>
+      </w:r>
       <w:r>
         <w:rPr>
           <w:sz w:val="22"/>
@@ -1256,13 +1145,6 @@
           <w:szCs w:val="22"/>
         </w:rPr>
         <w:tab/>
-      </w:r>
-      <w:proofErr w:type="gramStart"/>
-      <w:r>
-        <w:rPr>
-          <w:sz w:val="22"/>
-          <w:szCs w:val="22"/>
-        </w:rPr>
         <w:t>R6.5</w:t>
       </w:r>
       <w:r>
@@ -1270,15 +1152,7 @@
           <w:sz w:val="22"/>
           <w:szCs w:val="22"/>
         </w:rPr>
-        <w:t xml:space="preserve"> Following users makes</w:t>
-      </w:r>
-      <w:proofErr w:type="gramEnd"/>
-      <w:r>
-        <w:rPr>
-          <w:sz w:val="22"/>
-          <w:szCs w:val="22"/>
-        </w:rPr>
-        <w:t xml:space="preserve"> their posts show on the main page by most recent post.</w:t>
+        <w:t xml:space="preserve"> Following users makes their posts show on the main page by most recent post.</w:t>
       </w:r>
     </w:p>
     <w:p>
@@ -1301,39 +1175,7 @@
           <w:sz w:val="22"/>
           <w:szCs w:val="22"/>
         </w:rPr>
-        <w:t xml:space="preserve"> Following </w:t>
-      </w:r>
-      <w:proofErr w:type="spellStart"/>
-      <w:r>
-        <w:rPr>
-          <w:sz w:val="22"/>
-          <w:szCs w:val="22"/>
-        </w:rPr>
-        <w:t>hashtags</w:t>
-      </w:r>
-      <w:proofErr w:type="spellEnd"/>
-      <w:r>
-        <w:rPr>
-          <w:sz w:val="22"/>
-          <w:szCs w:val="22"/>
-        </w:rPr>
-        <w:t xml:space="preserve"> makes posts with that </w:t>
-      </w:r>
-      <w:proofErr w:type="spellStart"/>
-      <w:r>
-        <w:rPr>
-          <w:sz w:val="22"/>
-          <w:szCs w:val="22"/>
-        </w:rPr>
-        <w:t>hashtag</w:t>
-      </w:r>
-      <w:proofErr w:type="spellEnd"/>
-      <w:r>
-        <w:rPr>
-          <w:sz w:val="22"/>
-          <w:szCs w:val="22"/>
-        </w:rPr>
-        <w:t xml:space="preserve"> show in the main page by most recent post.</w:t>
+        <w:t xml:space="preserve"> Following hashtags makes posts with that hashtag show in the main page by most recent post.</w:t>
       </w:r>
     </w:p>
     <w:p>
@@ -1356,39 +1198,126 @@
           <w:sz w:val="22"/>
           <w:szCs w:val="22"/>
         </w:rPr>
+        <w:t xml:space="preserve"> If another user is following your user account, you can see who is following you by username.</w:t>
+      </w:r>
+    </w:p>
+    <w:p>
+      <w:pPr>
+        <w:rPr>
+          <w:sz w:val="22"/>
+          <w:szCs w:val="22"/>
+        </w:rPr>
+      </w:pPr>
+      <w:r>
+        <w:rPr>
+          <w:sz w:val="22"/>
+          <w:szCs w:val="22"/>
+        </w:rPr>
+        <w:tab/>
+      </w:r>
+    </w:p>
+    <w:p>
+      <w:pPr>
+        <w:rPr>
+          <w:b/>
+          <w:sz w:val="22"/>
+          <w:szCs w:val="22"/>
+        </w:rPr>
+      </w:pPr>
+      <w:r>
+        <w:rPr>
+          <w:b/>
+          <w:sz w:val="22"/>
+          <w:szCs w:val="22"/>
+        </w:rPr>
+        <w:t>R7: Liking</w:t>
+      </w:r>
+    </w:p>
+    <w:p>
+      <w:pPr>
+        <w:rPr>
+          <w:sz w:val="22"/>
+          <w:szCs w:val="22"/>
+        </w:rPr>
+      </w:pPr>
+      <w:r>
+        <w:rPr>
+          <w:sz w:val="22"/>
+          <w:szCs w:val="22"/>
+        </w:rPr>
+        <w:tab/>
+        <w:t>R7.1 A user can like posts only.</w:t>
+      </w:r>
+    </w:p>
+    <w:p>
+      <w:pPr>
+        <w:rPr>
+          <w:sz w:val="22"/>
+          <w:szCs w:val="22"/>
+        </w:rPr>
+      </w:pPr>
+      <w:r>
+        <w:rPr>
+          <w:sz w:val="22"/>
+          <w:szCs w:val="22"/>
+        </w:rPr>
+        <w:tab/>
+        <w:t>R7.2 Liked posts show up on the home page in the favorites section.</w:t>
+      </w:r>
+    </w:p>
+    <w:p>
+      <w:pPr>
+        <w:rPr>
+          <w:sz w:val="22"/>
+          <w:szCs w:val="22"/>
+        </w:rPr>
+      </w:pPr>
+      <w:r>
+        <w:rPr>
+          <w:sz w:val="22"/>
+          <w:szCs w:val="22"/>
+        </w:rPr>
+        <w:tab/>
+        <w:t xml:space="preserve">R7.3 Every post </w:t>
+      </w:r>
+      <w:r>
+        <w:rPr>
+          <w:sz w:val="22"/>
+          <w:szCs w:val="22"/>
+        </w:rPr>
+        <w:t>will show how many likes it has as a non negative integer.</w:t>
+      </w:r>
+    </w:p>
+    <w:p>
+      <w:pPr>
+        <w:rPr>
+          <w:sz w:val="22"/>
+          <w:szCs w:val="22"/>
+        </w:rPr>
+      </w:pPr>
+      <w:r>
+        <w:rPr>
+          <w:sz w:val="22"/>
+          <w:szCs w:val="22"/>
+        </w:rPr>
+        <w:tab/>
+        <w:t>R7.4 A user can unlike a post after they like it. This is done by changing the like button to an unlike button.</w:t>
+      </w:r>
+      <w:r>
+        <w:rPr>
+          <w:sz w:val="22"/>
+          <w:szCs w:val="22"/>
+        </w:rPr>
         <w:t xml:space="preserve"> </w:t>
       </w:r>
-      <w:proofErr w:type="gramStart"/>
-      <w:r>
-        <w:rPr>
-          <w:sz w:val="22"/>
-          <w:szCs w:val="22"/>
-        </w:rPr>
-        <w:t>If</w:t>
-      </w:r>
-      <w:proofErr w:type="gramEnd"/>
-      <w:r>
-        <w:rPr>
-          <w:sz w:val="22"/>
-          <w:szCs w:val="22"/>
-        </w:rPr>
-        <w:t xml:space="preserve"> another user is following your user account, you can see who is following you by username.</w:t>
-      </w:r>
-    </w:p>
-    <w:p>
-      <w:pPr>
-        <w:rPr>
-          <w:sz w:val="22"/>
-          <w:szCs w:val="22"/>
-        </w:rPr>
-      </w:pPr>
-      <w:r>
-        <w:rPr>
-          <w:sz w:val="22"/>
-          <w:szCs w:val="22"/>
-        </w:rPr>
-        <w:tab/>
-      </w:r>
+    </w:p>
+    <w:p>
+      <w:pPr>
+        <w:rPr>
+          <w:sz w:val="22"/>
+          <w:szCs w:val="22"/>
+        </w:rPr>
+      </w:pPr>
     </w:p>
     <w:p>
       <w:pPr>
@@ -1404,133 +1333,129 @@
           <w:sz w:val="22"/>
           <w:szCs w:val="22"/>
         </w:rPr>
-        <w:t>R7: Liking</w:t>
-      </w:r>
-    </w:p>
-    <w:p>
-      <w:pPr>
-        <w:rPr>
-          <w:sz w:val="22"/>
-          <w:szCs w:val="22"/>
-        </w:rPr>
-      </w:pPr>
-      <w:r>
-        <w:rPr>
-          <w:sz w:val="22"/>
-          <w:szCs w:val="22"/>
-        </w:rPr>
-        <w:tab/>
-        <w:t xml:space="preserve">R7.1 </w:t>
-      </w:r>
-      <w:proofErr w:type="gramStart"/>
-      <w:r>
-        <w:rPr>
-          <w:sz w:val="22"/>
-          <w:szCs w:val="22"/>
-        </w:rPr>
-        <w:t>A</w:t>
-      </w:r>
-      <w:proofErr w:type="gramEnd"/>
-      <w:r>
-        <w:rPr>
-          <w:sz w:val="22"/>
-          <w:szCs w:val="22"/>
-        </w:rPr>
-        <w:t xml:space="preserve"> user can like posts only.</w:t>
-      </w:r>
-    </w:p>
-    <w:p>
-      <w:pPr>
-        <w:rPr>
-          <w:sz w:val="22"/>
-          <w:szCs w:val="22"/>
-        </w:rPr>
-      </w:pPr>
-      <w:r>
-        <w:rPr>
-          <w:sz w:val="22"/>
-          <w:szCs w:val="22"/>
-        </w:rPr>
-        <w:tab/>
-        <w:t>R7.2 Liked posts show up on the home page in the favorites section.</w:t>
-      </w:r>
-    </w:p>
-    <w:p>
-      <w:pPr>
-        <w:rPr>
-          <w:sz w:val="22"/>
-          <w:szCs w:val="22"/>
-        </w:rPr>
-      </w:pPr>
-      <w:r>
-        <w:rPr>
-          <w:sz w:val="22"/>
-          <w:szCs w:val="22"/>
-        </w:rPr>
-        <w:tab/>
-        <w:t xml:space="preserve">R7.3 Every post </w:t>
-      </w:r>
-      <w:r>
-        <w:rPr>
-          <w:sz w:val="22"/>
-          <w:szCs w:val="22"/>
-        </w:rPr>
-        <w:t xml:space="preserve">will show how many likes it has as a </w:t>
-      </w:r>
-      <w:proofErr w:type="gramStart"/>
-      <w:r>
-        <w:rPr>
-          <w:sz w:val="22"/>
-          <w:szCs w:val="22"/>
-        </w:rPr>
-        <w:t>non negative</w:t>
-      </w:r>
-      <w:proofErr w:type="gramEnd"/>
-      <w:r>
-        <w:rPr>
-          <w:sz w:val="22"/>
-          <w:szCs w:val="22"/>
-        </w:rPr>
-        <w:t xml:space="preserve"> integer.</w:t>
-      </w:r>
-    </w:p>
-    <w:p>
-      <w:pPr>
-        <w:rPr>
-          <w:sz w:val="22"/>
-          <w:szCs w:val="22"/>
-        </w:rPr>
-      </w:pPr>
-      <w:r>
-        <w:rPr>
-          <w:sz w:val="22"/>
-          <w:szCs w:val="22"/>
-        </w:rPr>
-        <w:tab/>
-        <w:t xml:space="preserve">R7.4 </w:t>
-      </w:r>
-      <w:proofErr w:type="gramStart"/>
-      <w:r>
-        <w:rPr>
-          <w:sz w:val="22"/>
-          <w:szCs w:val="22"/>
-        </w:rPr>
-        <w:t>A</w:t>
-      </w:r>
-      <w:proofErr w:type="gramEnd"/>
-      <w:r>
-        <w:rPr>
-          <w:sz w:val="22"/>
-          <w:szCs w:val="22"/>
-        </w:rPr>
-        <w:t xml:space="preserve"> user can unlike a post after they like it. This is done by changing the like button to an unlike button.</w:t>
-      </w:r>
-      <w:r>
-        <w:rPr>
-          <w:sz w:val="22"/>
-          <w:szCs w:val="22"/>
-        </w:rPr>
-        <w:t xml:space="preserve"> </w:t>
+        <w:t>R8: Posting</w:t>
+      </w:r>
+    </w:p>
+    <w:p>
+      <w:pPr>
+        <w:rPr>
+          <w:sz w:val="22"/>
+          <w:szCs w:val="22"/>
+        </w:rPr>
+      </w:pPr>
+      <w:r>
+        <w:rPr>
+          <w:sz w:val="22"/>
+          <w:szCs w:val="22"/>
+        </w:rPr>
+        <w:tab/>
+        <w:t xml:space="preserve">R8.1 </w:t>
+      </w:r>
+      <w:r>
+        <w:rPr>
+          <w:sz w:val="22"/>
+          <w:szCs w:val="22"/>
+        </w:rPr>
+        <w:t xml:space="preserve">Users can write ASCII text into a text box up to 200 characters. </w:t>
+      </w:r>
+    </w:p>
+    <w:p>
+      <w:pPr>
+        <w:rPr>
+          <w:sz w:val="22"/>
+          <w:szCs w:val="22"/>
+        </w:rPr>
+      </w:pPr>
+      <w:r>
+        <w:rPr>
+          <w:sz w:val="22"/>
+          <w:szCs w:val="22"/>
+        </w:rPr>
+        <w:tab/>
+        <w:t xml:space="preserve">R8.2 A post button will accept the input and </w:t>
+      </w:r>
+      <w:r>
+        <w:rPr>
+          <w:sz w:val="22"/>
+          <w:szCs w:val="22"/>
+        </w:rPr>
+        <w:t>store it on the database as one of their posts.</w:t>
+      </w:r>
+    </w:p>
+    <w:p>
+      <w:pPr>
+        <w:rPr>
+          <w:sz w:val="22"/>
+          <w:szCs w:val="22"/>
+        </w:rPr>
+      </w:pPr>
+      <w:r>
+        <w:rPr>
+          <w:sz w:val="22"/>
+          <w:szCs w:val="22"/>
+        </w:rPr>
+        <w:tab/>
+        <w:t>R8.3 Links are allowed to be posted but will not be converted into hyperlinks.</w:t>
+      </w:r>
+    </w:p>
+    <w:p>
+      <w:pPr>
+        <w:rPr>
+          <w:sz w:val="22"/>
+          <w:szCs w:val="22"/>
+        </w:rPr>
+      </w:pPr>
+      <w:r>
+        <w:rPr>
+          <w:sz w:val="22"/>
+          <w:szCs w:val="22"/>
+        </w:rPr>
+        <w:tab/>
+        <w:t>R8.4</w:t>
+      </w:r>
+      <w:r>
+        <w:rPr>
+          <w:sz w:val="22"/>
+          <w:szCs w:val="22"/>
+        </w:rPr>
+        <w:t xml:space="preserve"> A character counter will be shown next to the text box that indicates the number of characters remaining before the user meets the 200 character limit.</w:t>
+      </w:r>
+    </w:p>
+    <w:p>
+      <w:pPr>
+        <w:rPr>
+          <w:sz w:val="22"/>
+          <w:szCs w:val="22"/>
+        </w:rPr>
+      </w:pPr>
+      <w:r>
+        <w:rPr>
+          <w:sz w:val="22"/>
+          <w:szCs w:val="22"/>
+        </w:rPr>
+        <w:tab/>
+        <w:t>R8.5</w:t>
+      </w:r>
+      <w:r>
+        <w:rPr>
+          <w:sz w:val="22"/>
+          <w:szCs w:val="22"/>
+        </w:rPr>
+        <w:t xml:space="preserve"> When the user has </w:t>
+      </w:r>
+      <w:r>
+        <w:rPr>
+          <w:sz w:val="22"/>
+          <w:szCs w:val="22"/>
+        </w:rPr>
+        <w:t>200 characters in the text box and attempts to type more, the application will not al</w:t>
+      </w:r>
+      <w:r>
+        <w:rPr>
+          <w:sz w:val="22"/>
+          <w:szCs w:val="22"/>
+        </w:rPr>
+        <w:t>low more characters to be added, the user can delete.</w:t>
       </w:r>
     </w:p>
     <w:p>
@@ -1555,145 +1480,170 @@
           <w:sz w:val="22"/>
           <w:szCs w:val="22"/>
         </w:rPr>
-        <w:t>R8: Posting</w:t>
-      </w:r>
-    </w:p>
-    <w:p>
-      <w:pPr>
-        <w:rPr>
-          <w:sz w:val="22"/>
-          <w:szCs w:val="22"/>
-        </w:rPr>
-      </w:pPr>
-      <w:r>
-        <w:rPr>
-          <w:sz w:val="22"/>
-          <w:szCs w:val="22"/>
-        </w:rPr>
-        <w:tab/>
-        <w:t xml:space="preserve">R8.1 </w:t>
-      </w:r>
-      <w:r>
-        <w:rPr>
-          <w:sz w:val="22"/>
-          <w:szCs w:val="22"/>
-        </w:rPr>
-        <w:t xml:space="preserve">Users can write ASCII text into a text box up to 200 characters. </w:t>
-      </w:r>
-    </w:p>
-    <w:p>
-      <w:pPr>
-        <w:rPr>
-          <w:sz w:val="22"/>
-          <w:szCs w:val="22"/>
-        </w:rPr>
-      </w:pPr>
-      <w:r>
-        <w:rPr>
-          <w:sz w:val="22"/>
-          <w:szCs w:val="22"/>
-        </w:rPr>
-        <w:tab/>
-        <w:t xml:space="preserve">R8.2 A post button will accept the input and </w:t>
-      </w:r>
-      <w:r>
-        <w:rPr>
-          <w:sz w:val="22"/>
-          <w:szCs w:val="22"/>
-        </w:rPr>
-        <w:t>store it on the database as one of their posts.</w:t>
-      </w:r>
-    </w:p>
-    <w:p>
-      <w:pPr>
-        <w:rPr>
-          <w:sz w:val="22"/>
-          <w:szCs w:val="22"/>
-        </w:rPr>
-      </w:pPr>
-      <w:r>
-        <w:rPr>
-          <w:sz w:val="22"/>
-          <w:szCs w:val="22"/>
-        </w:rPr>
-        <w:tab/>
-        <w:t>R8.3 Links are allowed to be posted but will not be converted into hyperlinks.</w:t>
-      </w:r>
-    </w:p>
-    <w:p>
-      <w:pPr>
-        <w:rPr>
-          <w:sz w:val="22"/>
-          <w:szCs w:val="22"/>
-        </w:rPr>
-      </w:pPr>
-      <w:r>
-        <w:rPr>
-          <w:sz w:val="22"/>
-          <w:szCs w:val="22"/>
-        </w:rPr>
-        <w:tab/>
-        <w:t>R8.4</w:t>
-      </w:r>
-      <w:r>
-        <w:rPr>
-          <w:sz w:val="22"/>
-          <w:szCs w:val="22"/>
-        </w:rPr>
-        <w:t xml:space="preserve"> </w:t>
-      </w:r>
-      <w:proofErr w:type="gramStart"/>
-      <w:r>
-        <w:rPr>
-          <w:sz w:val="22"/>
-          <w:szCs w:val="22"/>
-        </w:rPr>
-        <w:t>A</w:t>
-      </w:r>
-      <w:proofErr w:type="gramEnd"/>
-      <w:r>
-        <w:rPr>
-          <w:sz w:val="22"/>
-          <w:szCs w:val="22"/>
-        </w:rPr>
-        <w:t xml:space="preserve"> character counter will be shown next to the text box that indicates the number of characters remaining before the user meets the 200 character limit.</w:t>
-      </w:r>
-    </w:p>
-    <w:p>
-      <w:pPr>
-        <w:rPr>
-          <w:sz w:val="22"/>
-          <w:szCs w:val="22"/>
-        </w:rPr>
-      </w:pPr>
-      <w:r>
-        <w:rPr>
-          <w:sz w:val="22"/>
-          <w:szCs w:val="22"/>
-        </w:rPr>
-        <w:tab/>
-        <w:t>R8.5</w:t>
-      </w:r>
-      <w:r>
-        <w:rPr>
-          <w:sz w:val="22"/>
-          <w:szCs w:val="22"/>
-        </w:rPr>
-        <w:t xml:space="preserve"> When the user has </w:t>
-      </w:r>
-      <w:r>
-        <w:rPr>
-          <w:sz w:val="22"/>
-          <w:szCs w:val="22"/>
-        </w:rPr>
-        <w:t>200 characters in the text box and attempts to type more, the application will not al</w:t>
-      </w:r>
-      <w:r>
-        <w:rPr>
-          <w:sz w:val="22"/>
-          <w:szCs w:val="22"/>
-        </w:rPr>
-        <w:t>low more characters to be added, the user can delete.</w:t>
+        <w:t>R9: Hashtags</w:t>
+      </w:r>
+    </w:p>
+    <w:p>
+      <w:pPr>
+        <w:rPr>
+          <w:sz w:val="22"/>
+          <w:szCs w:val="22"/>
+        </w:rPr>
+      </w:pPr>
+      <w:r>
+        <w:rPr>
+          <w:sz w:val="22"/>
+          <w:szCs w:val="22"/>
+        </w:rPr>
+        <w:tab/>
+        <w:t>R9.1 Any consecutive string of characters except space after the character “#” will be considered a hashtag.</w:t>
+      </w:r>
+    </w:p>
+    <w:p>
+      <w:pPr>
+        <w:rPr>
+          <w:sz w:val="22"/>
+          <w:szCs w:val="22"/>
+        </w:rPr>
+      </w:pPr>
+      <w:r>
+        <w:rPr>
+          <w:sz w:val="22"/>
+          <w:szCs w:val="22"/>
+        </w:rPr>
+        <w:tab/>
+      </w:r>
+      <w:r>
+        <w:rPr>
+          <w:sz w:val="22"/>
+          <w:szCs w:val="22"/>
+        </w:rPr>
+        <w:tab/>
+        <w:t xml:space="preserve">Ex: #ethnic_cuisine (hashtag is </w:t>
+      </w:r>
+      <w:r>
+        <w:rPr>
+          <w:sz w:val="22"/>
+          <w:szCs w:val="22"/>
+        </w:rPr>
+        <w:t>“</w:t>
+      </w:r>
+      <w:r>
+        <w:rPr>
+          <w:sz w:val="22"/>
+          <w:szCs w:val="22"/>
+        </w:rPr>
+        <w:t>ethnic_cuisine</w:t>
+      </w:r>
+      <w:r>
+        <w:rPr>
+          <w:sz w:val="22"/>
+          <w:szCs w:val="22"/>
+        </w:rPr>
+        <w:t>”</w:t>
+      </w:r>
+      <w:r>
+        <w:rPr>
+          <w:sz w:val="22"/>
+          <w:szCs w:val="22"/>
+        </w:rPr>
+        <w:t>)</w:t>
+      </w:r>
+    </w:p>
+    <w:p>
+      <w:pPr>
+        <w:rPr>
+          <w:sz w:val="22"/>
+          <w:szCs w:val="22"/>
+        </w:rPr>
+      </w:pPr>
+      <w:r>
+        <w:rPr>
+          <w:sz w:val="22"/>
+          <w:szCs w:val="22"/>
+        </w:rPr>
+        <w:tab/>
+      </w:r>
+      <w:r>
+        <w:rPr>
+          <w:sz w:val="22"/>
+          <w:szCs w:val="22"/>
+        </w:rPr>
+        <w:tab/>
+      </w:r>
+      <w:r>
+        <w:rPr>
+          <w:sz w:val="22"/>
+          <w:szCs w:val="22"/>
+        </w:rPr>
+        <w:tab/>
+      </w:r>
+      <w:r>
+        <w:rPr>
+          <w:sz w:val="22"/>
+          <w:szCs w:val="22"/>
+        </w:rPr>
+        <w:t xml:space="preserve">#ethnic cuisine (hastag is </w:t>
+      </w:r>
+      <w:r>
+        <w:rPr>
+          <w:sz w:val="22"/>
+          <w:szCs w:val="22"/>
+        </w:rPr>
+        <w:t>“</w:t>
+      </w:r>
+      <w:r>
+        <w:rPr>
+          <w:sz w:val="22"/>
+          <w:szCs w:val="22"/>
+        </w:rPr>
+        <w:t>ethnic</w:t>
+      </w:r>
+      <w:r>
+        <w:rPr>
+          <w:sz w:val="22"/>
+          <w:szCs w:val="22"/>
+        </w:rPr>
+        <w:t>”</w:t>
+      </w:r>
+      <w:r>
+        <w:rPr>
+          <w:sz w:val="22"/>
+          <w:szCs w:val="22"/>
+        </w:rPr>
+        <w:t>)</w:t>
+      </w:r>
+    </w:p>
+    <w:p>
+      <w:pPr>
+        <w:rPr>
+          <w:sz w:val="22"/>
+          <w:szCs w:val="22"/>
+        </w:rPr>
+      </w:pPr>
+      <w:r>
+        <w:rPr>
+          <w:sz w:val="22"/>
+          <w:szCs w:val="22"/>
+        </w:rPr>
+        <w:tab/>
+        <w:t>R9.2 There can be multiple hashtags per post.</w:t>
+      </w:r>
+    </w:p>
+    <w:p>
+      <w:pPr>
+        <w:rPr>
+          <w:sz w:val="22"/>
+          <w:szCs w:val="22"/>
+        </w:rPr>
+      </w:pPr>
+      <w:r>
+        <w:rPr>
+          <w:sz w:val="22"/>
+          <w:szCs w:val="22"/>
+        </w:rPr>
+        <w:tab/>
+        <w:t>R9.3 When displaying posts, the hashtag will be shown in bold.</w:t>
       </w:r>
     </w:p>
     <w:p>
@@ -1718,43 +1668,118 @@
           <w:sz w:val="22"/>
           <w:szCs w:val="22"/>
         </w:rPr>
-        <w:t xml:space="preserve">R9: </w:t>
-      </w:r>
-      <w:proofErr w:type="spellStart"/>
-      <w:r>
+        <w:t>R10: Blocking</w:t>
+      </w:r>
+    </w:p>
+    <w:p>
+      <w:pPr>
+        <w:rPr>
+          <w:sz w:val="22"/>
+          <w:szCs w:val="22"/>
+        </w:rPr>
+      </w:pPr>
+      <w:r>
+        <w:rPr>
+          <w:sz w:val="22"/>
+          <w:szCs w:val="22"/>
+        </w:rPr>
+        <w:tab/>
+        <w:t>R10.1 A block is the action of having another user unfollow you.</w:t>
+      </w:r>
+    </w:p>
+    <w:p>
+      <w:pPr>
+        <w:rPr>
+          <w:sz w:val="22"/>
+          <w:szCs w:val="22"/>
+        </w:rPr>
+      </w:pPr>
+      <w:r>
+        <w:rPr>
+          <w:sz w:val="22"/>
+          <w:szCs w:val="22"/>
+        </w:rPr>
+        <w:tab/>
+        <w:t>R10.2 A block is a one time action; the user can refollow you again.</w:t>
+      </w:r>
+    </w:p>
+    <w:p>
+      <w:pPr>
+        <w:rPr>
+          <w:sz w:val="22"/>
+          <w:szCs w:val="22"/>
+        </w:rPr>
+      </w:pPr>
+      <w:r>
+        <w:rPr>
+          <w:sz w:val="22"/>
+          <w:szCs w:val="22"/>
+        </w:rPr>
+        <w:tab/>
+        <w:t xml:space="preserve">R10.3 A user can block another user by </w:t>
+      </w:r>
+      <w:r>
+        <w:rPr>
+          <w:sz w:val="22"/>
+          <w:szCs w:val="22"/>
+        </w:rPr>
+        <w:t>navigating to their account settings page and clicking a block button next to the user who is indicating as following them.</w:t>
+      </w:r>
+    </w:p>
+    <w:p>
+      <w:pPr>
+        <w:rPr>
+          <w:sz w:val="22"/>
+          <w:szCs w:val="22"/>
+        </w:rPr>
+      </w:pPr>
+    </w:p>
+    <w:p>
+      <w:pPr>
         <w:rPr>
           <w:b/>
           <w:sz w:val="22"/>
           <w:szCs w:val="22"/>
         </w:rPr>
-        <w:t>Hashtags</w:t>
-      </w:r>
-      <w:proofErr w:type="spellEnd"/>
-    </w:p>
-    <w:p>
-      <w:pPr>
-        <w:rPr>
-          <w:sz w:val="22"/>
-          <w:szCs w:val="22"/>
-        </w:rPr>
-      </w:pPr>
-      <w:r>
-        <w:rPr>
-          <w:sz w:val="22"/>
-          <w:szCs w:val="22"/>
-        </w:rPr>
-        <w:tab/>
-        <w:t xml:space="preserve">R9.1 Any consecutive string of characters except space after the character “#” will be considered a </w:t>
-      </w:r>
-      <w:proofErr w:type="spellStart"/>
-      <w:r>
-        <w:rPr>
-          <w:sz w:val="22"/>
-          <w:szCs w:val="22"/>
-        </w:rPr>
-        <w:t>hashtag</w:t>
-      </w:r>
-      <w:proofErr w:type="spellEnd"/>
+      </w:pPr>
+      <w:r>
+        <w:rPr>
+          <w:b/>
+          <w:sz w:val="22"/>
+          <w:szCs w:val="22"/>
+        </w:rPr>
+        <w:t>R11: Account Settings</w:t>
+      </w:r>
+    </w:p>
+    <w:p>
+      <w:pPr>
+        <w:rPr>
+          <w:sz w:val="22"/>
+          <w:szCs w:val="22"/>
+        </w:rPr>
+      </w:pPr>
+      <w:r>
+        <w:rPr>
+          <w:sz w:val="22"/>
+          <w:szCs w:val="22"/>
+        </w:rPr>
+        <w:tab/>
+        <w:t>R11.1 A user will be able to view their account information. This information will include their username, email address, a</w:t>
+      </w:r>
+      <w:r>
+        <w:rPr>
+          <w:sz w:val="22"/>
+          <w:szCs w:val="22"/>
+        </w:rPr>
+        <w:t>nd a</w:t>
+      </w:r>
+      <w:r>
+        <w:rPr>
+          <w:sz w:val="22"/>
+          <w:szCs w:val="22"/>
+        </w:rPr>
+        <w:t xml:space="preserve"> list of who is following them</w:t>
+      </w:r>
       <w:r>
         <w:rPr>
           <w:sz w:val="22"/>
@@ -1770,251 +1795,6 @@
           <w:szCs w:val="22"/>
         </w:rPr>
       </w:pPr>
-      <w:r>
-        <w:rPr>
-          <w:sz w:val="22"/>
-          <w:szCs w:val="22"/>
-        </w:rPr>
-        <w:tab/>
-      </w:r>
-      <w:r>
-        <w:rPr>
-          <w:sz w:val="22"/>
-          <w:szCs w:val="22"/>
-        </w:rPr>
-        <w:tab/>
-        <w:t>Ex: #</w:t>
-      </w:r>
-      <w:proofErr w:type="spellStart"/>
-      <w:r>
-        <w:rPr>
-          <w:sz w:val="22"/>
-          <w:szCs w:val="22"/>
-        </w:rPr>
-        <w:t>ethnic_cuisine</w:t>
-      </w:r>
-      <w:proofErr w:type="spellEnd"/>
-      <w:r>
-        <w:rPr>
-          <w:sz w:val="22"/>
-          <w:szCs w:val="22"/>
-        </w:rPr>
-        <w:t xml:space="preserve"> (</w:t>
-      </w:r>
-      <w:proofErr w:type="spellStart"/>
-      <w:r>
-        <w:rPr>
-          <w:sz w:val="22"/>
-          <w:szCs w:val="22"/>
-        </w:rPr>
-        <w:t>hashtag</w:t>
-      </w:r>
-      <w:proofErr w:type="spellEnd"/>
-      <w:r>
-        <w:rPr>
-          <w:sz w:val="22"/>
-          <w:szCs w:val="22"/>
-        </w:rPr>
-        <w:t xml:space="preserve"> is </w:t>
-      </w:r>
-      <w:r>
-        <w:rPr>
-          <w:sz w:val="22"/>
-          <w:szCs w:val="22"/>
-        </w:rPr>
-        <w:t>“</w:t>
-      </w:r>
-      <w:proofErr w:type="spellStart"/>
-      <w:r>
-        <w:rPr>
-          <w:sz w:val="22"/>
-          <w:szCs w:val="22"/>
-        </w:rPr>
-        <w:t>ethnic_cuisine</w:t>
-      </w:r>
-      <w:proofErr w:type="spellEnd"/>
-      <w:r>
-        <w:rPr>
-          <w:sz w:val="22"/>
-          <w:szCs w:val="22"/>
-        </w:rPr>
-        <w:t>”</w:t>
-      </w:r>
-      <w:r>
-        <w:rPr>
-          <w:sz w:val="22"/>
-          <w:szCs w:val="22"/>
-        </w:rPr>
-        <w:t>)</w:t>
-      </w:r>
-    </w:p>
-    <w:p>
-      <w:pPr>
-        <w:rPr>
-          <w:sz w:val="22"/>
-          <w:szCs w:val="22"/>
-        </w:rPr>
-      </w:pPr>
-      <w:r>
-        <w:rPr>
-          <w:sz w:val="22"/>
-          <w:szCs w:val="22"/>
-        </w:rPr>
-        <w:tab/>
-      </w:r>
-      <w:r>
-        <w:rPr>
-          <w:sz w:val="22"/>
-          <w:szCs w:val="22"/>
-        </w:rPr>
-        <w:tab/>
-      </w:r>
-      <w:r>
-        <w:rPr>
-          <w:sz w:val="22"/>
-          <w:szCs w:val="22"/>
-        </w:rPr>
-        <w:tab/>
-      </w:r>
-      <w:r>
-        <w:rPr>
-          <w:sz w:val="22"/>
-          <w:szCs w:val="22"/>
-        </w:rPr>
-        <w:t>#</w:t>
-      </w:r>
-      <w:proofErr w:type="gramStart"/>
-      <w:r>
-        <w:rPr>
-          <w:sz w:val="22"/>
-          <w:szCs w:val="22"/>
-        </w:rPr>
-        <w:t>ethnic</w:t>
-      </w:r>
-      <w:proofErr w:type="gramEnd"/>
-      <w:r>
-        <w:rPr>
-          <w:sz w:val="22"/>
-          <w:szCs w:val="22"/>
-        </w:rPr>
-        <w:t xml:space="preserve"> cuisine (</w:t>
-      </w:r>
-      <w:proofErr w:type="spellStart"/>
-      <w:r>
-        <w:rPr>
-          <w:sz w:val="22"/>
-          <w:szCs w:val="22"/>
-        </w:rPr>
-        <w:t>hastag</w:t>
-      </w:r>
-      <w:proofErr w:type="spellEnd"/>
-      <w:r>
-        <w:rPr>
-          <w:sz w:val="22"/>
-          <w:szCs w:val="22"/>
-        </w:rPr>
-        <w:t xml:space="preserve"> is </w:t>
-      </w:r>
-      <w:r>
-        <w:rPr>
-          <w:sz w:val="22"/>
-          <w:szCs w:val="22"/>
-        </w:rPr>
-        <w:t>“</w:t>
-      </w:r>
-      <w:r>
-        <w:rPr>
-          <w:sz w:val="22"/>
-          <w:szCs w:val="22"/>
-        </w:rPr>
-        <w:t>ethnic</w:t>
-      </w:r>
-      <w:r>
-        <w:rPr>
-          <w:sz w:val="22"/>
-          <w:szCs w:val="22"/>
-        </w:rPr>
-        <w:t>”</w:t>
-      </w:r>
-      <w:r>
-        <w:rPr>
-          <w:sz w:val="22"/>
-          <w:szCs w:val="22"/>
-        </w:rPr>
-        <w:t>)</w:t>
-      </w:r>
-    </w:p>
-    <w:p>
-      <w:pPr>
-        <w:rPr>
-          <w:sz w:val="22"/>
-          <w:szCs w:val="22"/>
-        </w:rPr>
-      </w:pPr>
-      <w:r>
-        <w:rPr>
-          <w:sz w:val="22"/>
-          <w:szCs w:val="22"/>
-        </w:rPr>
-        <w:tab/>
-        <w:t xml:space="preserve">R9.2 There can be multiple </w:t>
-      </w:r>
-      <w:proofErr w:type="spellStart"/>
-      <w:r>
-        <w:rPr>
-          <w:sz w:val="22"/>
-          <w:szCs w:val="22"/>
-        </w:rPr>
-        <w:t>hashtags</w:t>
-      </w:r>
-      <w:proofErr w:type="spellEnd"/>
-      <w:r>
-        <w:rPr>
-          <w:sz w:val="22"/>
-          <w:szCs w:val="22"/>
-        </w:rPr>
-        <w:t xml:space="preserve"> per post.</w:t>
-      </w:r>
-    </w:p>
-    <w:p>
-      <w:pPr>
-        <w:rPr>
-          <w:sz w:val="22"/>
-          <w:szCs w:val="22"/>
-        </w:rPr>
-      </w:pPr>
-      <w:r>
-        <w:rPr>
-          <w:sz w:val="22"/>
-          <w:szCs w:val="22"/>
-        </w:rPr>
-        <w:tab/>
-        <w:t xml:space="preserve">R9.3 When displaying posts, the </w:t>
-      </w:r>
-      <w:proofErr w:type="spellStart"/>
-      <w:r>
-        <w:rPr>
-          <w:sz w:val="22"/>
-          <w:szCs w:val="22"/>
-        </w:rPr>
-        <w:t>hashtag</w:t>
-      </w:r>
-      <w:proofErr w:type="spellEnd"/>
-      <w:r>
-        <w:rPr>
-          <w:sz w:val="22"/>
-          <w:szCs w:val="22"/>
-        </w:rPr>
-        <w:t xml:space="preserve"> will be shown in bold.</w:t>
-      </w:r>
-    </w:p>
-    <w:p>
-      <w:pPr>
-        <w:rPr>
-          <w:sz w:val="22"/>
-          <w:szCs w:val="22"/>
-        </w:rPr>
-      </w:pPr>
     </w:p>
     <w:p>
       <w:pPr>
@@ -2030,228 +1810,6 @@
           <w:sz w:val="22"/>
           <w:szCs w:val="22"/>
         </w:rPr>
-        <w:t>R10: Blocking</w:t>
-      </w:r>
-    </w:p>
-    <w:p>
-      <w:pPr>
-        <w:rPr>
-          <w:sz w:val="22"/>
-          <w:szCs w:val="22"/>
-        </w:rPr>
-      </w:pPr>
-      <w:r>
-        <w:rPr>
-          <w:sz w:val="22"/>
-          <w:szCs w:val="22"/>
-        </w:rPr>
-        <w:tab/>
-        <w:t xml:space="preserve">R10.1 </w:t>
-      </w:r>
-      <w:proofErr w:type="gramStart"/>
-      <w:r>
-        <w:rPr>
-          <w:sz w:val="22"/>
-          <w:szCs w:val="22"/>
-        </w:rPr>
-        <w:t>A</w:t>
-      </w:r>
-      <w:proofErr w:type="gramEnd"/>
-      <w:r>
-        <w:rPr>
-          <w:sz w:val="22"/>
-          <w:szCs w:val="22"/>
-        </w:rPr>
-        <w:t xml:space="preserve"> block is the action of having another user </w:t>
-      </w:r>
-      <w:proofErr w:type="spellStart"/>
-      <w:r>
-        <w:rPr>
-          <w:sz w:val="22"/>
-          <w:szCs w:val="22"/>
-        </w:rPr>
-        <w:t>unfollow</w:t>
-      </w:r>
-      <w:proofErr w:type="spellEnd"/>
-      <w:r>
-        <w:rPr>
-          <w:sz w:val="22"/>
-          <w:szCs w:val="22"/>
-        </w:rPr>
-        <w:t xml:space="preserve"> you.</w:t>
-      </w:r>
-    </w:p>
-    <w:p>
-      <w:pPr>
-        <w:rPr>
-          <w:sz w:val="22"/>
-          <w:szCs w:val="22"/>
-        </w:rPr>
-      </w:pPr>
-      <w:r>
-        <w:rPr>
-          <w:sz w:val="22"/>
-          <w:szCs w:val="22"/>
-        </w:rPr>
-        <w:tab/>
-        <w:t xml:space="preserve">R10.2 A block is a one time action; the user can </w:t>
-      </w:r>
-      <w:proofErr w:type="spellStart"/>
-      <w:r>
-        <w:rPr>
-          <w:sz w:val="22"/>
-          <w:szCs w:val="22"/>
-        </w:rPr>
-        <w:t>refollow</w:t>
-      </w:r>
-      <w:proofErr w:type="spellEnd"/>
-      <w:r>
-        <w:rPr>
-          <w:sz w:val="22"/>
-          <w:szCs w:val="22"/>
-        </w:rPr>
-        <w:t xml:space="preserve"> you again.</w:t>
-      </w:r>
-    </w:p>
-    <w:p>
-      <w:pPr>
-        <w:rPr>
-          <w:sz w:val="22"/>
-          <w:szCs w:val="22"/>
-        </w:rPr>
-      </w:pPr>
-      <w:r>
-        <w:rPr>
-          <w:sz w:val="22"/>
-          <w:szCs w:val="22"/>
-        </w:rPr>
-        <w:tab/>
-        <w:t xml:space="preserve">R10.3 </w:t>
-      </w:r>
-      <w:proofErr w:type="gramStart"/>
-      <w:r>
-        <w:rPr>
-          <w:sz w:val="22"/>
-          <w:szCs w:val="22"/>
-        </w:rPr>
-        <w:t>A</w:t>
-      </w:r>
-      <w:proofErr w:type="gramEnd"/>
-      <w:r>
-        <w:rPr>
-          <w:sz w:val="22"/>
-          <w:szCs w:val="22"/>
-        </w:rPr>
-        <w:t xml:space="preserve"> user can block another user by </w:t>
-      </w:r>
-      <w:r>
-        <w:rPr>
-          <w:sz w:val="22"/>
-          <w:szCs w:val="22"/>
-        </w:rPr>
-        <w:t>navigating to their account settings page and clicking a block button next to the user who is indicating as following them.</w:t>
-      </w:r>
-    </w:p>
-    <w:p>
-      <w:pPr>
-        <w:rPr>
-          <w:sz w:val="22"/>
-          <w:szCs w:val="22"/>
-        </w:rPr>
-      </w:pPr>
-    </w:p>
-    <w:p>
-      <w:pPr>
-        <w:rPr>
-          <w:b/>
-          <w:sz w:val="22"/>
-          <w:szCs w:val="22"/>
-        </w:rPr>
-      </w:pPr>
-      <w:r>
-        <w:rPr>
-          <w:b/>
-          <w:sz w:val="22"/>
-          <w:szCs w:val="22"/>
-        </w:rPr>
-        <w:t>R11: Account Settings</w:t>
-      </w:r>
-    </w:p>
-    <w:p>
-      <w:pPr>
-        <w:rPr>
-          <w:sz w:val="22"/>
-          <w:szCs w:val="22"/>
-        </w:rPr>
-      </w:pPr>
-      <w:r>
-        <w:rPr>
-          <w:sz w:val="22"/>
-          <w:szCs w:val="22"/>
-        </w:rPr>
-        <w:tab/>
-        <w:t xml:space="preserve">R11.1 </w:t>
-      </w:r>
-      <w:proofErr w:type="gramStart"/>
-      <w:r>
-        <w:rPr>
-          <w:sz w:val="22"/>
-          <w:szCs w:val="22"/>
-        </w:rPr>
-        <w:t>A</w:t>
-      </w:r>
-      <w:proofErr w:type="gramEnd"/>
-      <w:r>
-        <w:rPr>
-          <w:sz w:val="22"/>
-          <w:szCs w:val="22"/>
-        </w:rPr>
-        <w:t xml:space="preserve"> user will be able to view their account information. This information will include their username, email address, a</w:t>
-      </w:r>
-      <w:r>
-        <w:rPr>
-          <w:sz w:val="22"/>
-          <w:szCs w:val="22"/>
-        </w:rPr>
-        <w:t>nd a</w:t>
-      </w:r>
-      <w:r>
-        <w:rPr>
-          <w:sz w:val="22"/>
-          <w:szCs w:val="22"/>
-        </w:rPr>
-        <w:t xml:space="preserve"> list of who is following them</w:t>
-      </w:r>
-      <w:r>
-        <w:rPr>
-          <w:sz w:val="22"/>
-          <w:szCs w:val="22"/>
-        </w:rPr>
-        <w:t>.</w:t>
-      </w:r>
-    </w:p>
-    <w:p>
-      <w:pPr>
-        <w:rPr>
-          <w:sz w:val="22"/>
-          <w:szCs w:val="22"/>
-        </w:rPr>
-      </w:pPr>
-    </w:p>
-    <w:p>
-      <w:pPr>
-        <w:rPr>
-          <w:b/>
-          <w:sz w:val="22"/>
-          <w:szCs w:val="22"/>
-        </w:rPr>
-      </w:pPr>
-      <w:r>
-        <w:rPr>
-          <w:b/>
-          <w:sz w:val="22"/>
-          <w:szCs w:val="22"/>
-        </w:rPr>
         <w:t>R12: Replying</w:t>
       </w:r>
     </w:p>
@@ -2268,23 +1826,7 @@
           <w:szCs w:val="22"/>
         </w:rPr>
         <w:tab/>
-        <w:t xml:space="preserve">R12.1 </w:t>
-      </w:r>
-      <w:proofErr w:type="gramStart"/>
-      <w:r>
-        <w:rPr>
-          <w:sz w:val="22"/>
-          <w:szCs w:val="22"/>
-        </w:rPr>
-        <w:t>A</w:t>
-      </w:r>
-      <w:proofErr w:type="gramEnd"/>
-      <w:r>
-        <w:rPr>
-          <w:sz w:val="22"/>
-          <w:szCs w:val="22"/>
-        </w:rPr>
-        <w:t xml:space="preserve"> user can reply to a post. This will show up as a comment below the original post.</w:t>
+        <w:t>R12.1 A user can reply to a post. This will show up as a comment below the original post.</w:t>
       </w:r>
     </w:p>
     <w:p>

</xml_diff>